<commit_message>
set ON DELETE, updated SRS (change to Node)
</commit_message>
<xml_diff>
--- a/docs/Linq suite SRS document.docx
+++ b/docs/Linq suite SRS document.docx
@@ -1,6 +1,6 @@
 
 <file path=word/document.xml><?xml version="1.0" encoding="utf-8"?>
-<w:document xmlns:wpc="http://schemas.microsoft.com/office/word/2010/wordprocessingCanvas" xmlns:cx="http://schemas.microsoft.com/office/drawing/2014/chartex" xmlns:cx1="http://schemas.microsoft.com/office/drawing/2015/9/8/chartex" xmlns:cx2="http://schemas.microsoft.com/office/drawing/2015/10/21/chartex" xmlns:cx3="http://schemas.microsoft.com/office/drawing/2016/5/9/chartex" xmlns:cx4="http://schemas.microsoft.com/office/drawing/2016/5/10/chartex" xmlns:cx5="http://schemas.microsoft.com/office/drawing/2016/5/11/chartex" xmlns:cx6="http://schemas.microsoft.com/office/drawing/2016/5/12/chartex" xmlns:cx7="http://schemas.microsoft.com/office/drawing/2016/5/13/chartex" xmlns:cx8="http://schemas.microsoft.com/office/drawing/2016/5/14/chartex" xmlns:mc="http://schemas.openxmlformats.org/markup-compatibility/2006" xmlns:aink="http://schemas.microsoft.com/office/drawing/2016/ink" xmlns:am3d="http://schemas.microsoft.com/office/drawing/2017/model3d" xmlns:o="urn:schemas-microsoft-com:office:office" xmlns:r="http://schemas.openxmlformats.org/officeDocument/2006/relationships" xmlns:m="http://schemas.openxmlformats.org/officeDocument/2006/math" xmlns:v="urn:schemas-microsoft-com:vml" xmlns:wp14="http://schemas.microsoft.com/office/word/2010/wordprocessingDrawing" xmlns:wp="http://schemas.openxmlformats.org/drawingml/2006/wordprocessingDrawing" xmlns:w10="urn:schemas-microsoft-com:office:word" xmlns:w="http://schemas.openxmlformats.org/wordprocessingml/2006/main" xmlns:w14="http://schemas.microsoft.com/office/word/2010/wordml" xmlns:w15="http://schemas.microsoft.com/office/word/2012/wordml" xmlns:w16cid="http://schemas.microsoft.com/office/word/2016/wordml/cid" xmlns:w16se="http://schemas.microsoft.com/office/word/2015/wordml/symex" xmlns:wpg="http://schemas.microsoft.com/office/word/2010/wordprocessingGroup" xmlns:wpi="http://schemas.microsoft.com/office/word/2010/wordprocessingInk" xmlns:wne="http://schemas.microsoft.com/office/word/2006/wordml" xmlns:wps="http://schemas.microsoft.com/office/word/2010/wordprocessingShape" mc:Ignorable="w14 w15 w16se w16cid wp14">
+<w:document xmlns:wpc="http://schemas.microsoft.com/office/word/2010/wordprocessingCanvas" xmlns:cx="http://schemas.microsoft.com/office/drawing/2014/chartex" xmlns:cx1="http://schemas.microsoft.com/office/drawing/2015/9/8/chartex" xmlns:cx2="http://schemas.microsoft.com/office/drawing/2015/10/21/chartex" xmlns:cx3="http://schemas.microsoft.com/office/drawing/2016/5/9/chartex" xmlns:cx4="http://schemas.microsoft.com/office/drawing/2016/5/10/chartex" xmlns:cx5="http://schemas.microsoft.com/office/drawing/2016/5/11/chartex" xmlns:cx6="http://schemas.microsoft.com/office/drawing/2016/5/12/chartex" xmlns:cx7="http://schemas.microsoft.com/office/drawing/2016/5/13/chartex" xmlns:cx8="http://schemas.microsoft.com/office/drawing/2016/5/14/chartex" xmlns:mc="http://schemas.openxmlformats.org/markup-compatibility/2006" xmlns:aink="http://schemas.microsoft.com/office/drawing/2016/ink" xmlns:am3d="http://schemas.microsoft.com/office/drawing/2017/model3d" xmlns:o="urn:schemas-microsoft-com:office:office" xmlns:r="http://schemas.openxmlformats.org/officeDocument/2006/relationships" xmlns:m="http://schemas.openxmlformats.org/officeDocument/2006/math" xmlns:v="urn:schemas-microsoft-com:vml" xmlns:wp14="http://schemas.microsoft.com/office/word/2010/wordprocessingDrawing" xmlns:wp="http://schemas.openxmlformats.org/drawingml/2006/wordprocessingDrawing" xmlns:w10="urn:schemas-microsoft-com:office:word" xmlns:w="http://schemas.openxmlformats.org/wordprocessingml/2006/main" xmlns:w14="http://schemas.microsoft.com/office/word/2010/wordml" xmlns:w15="http://schemas.microsoft.com/office/word/2012/wordml" xmlns:w16cex="http://schemas.microsoft.com/office/word/2018/wordml/cex" xmlns:w16cid="http://schemas.microsoft.com/office/word/2016/wordml/cid" xmlns:w16="http://schemas.microsoft.com/office/word/2018/wordml" xmlns:w16se="http://schemas.microsoft.com/office/word/2015/wordml/symex" xmlns:wpg="http://schemas.microsoft.com/office/word/2010/wordprocessingGroup" xmlns:wpi="http://schemas.microsoft.com/office/word/2010/wordprocessingInk" xmlns:wne="http://schemas.microsoft.com/office/word/2006/wordml" xmlns:wps="http://schemas.microsoft.com/office/word/2010/wordprocessingShape" mc:Ignorable="w14 w15 w16se w16cid w16 w16cex wp14">
   <w:body>
     <w:p>
       <w:r>
@@ -183,7 +183,7 @@
           <w:szCs w:val="36"/>
           <w:lang w:val="en-GB"/>
         </w:rPr>
-        <w:t>24</w:t>
+        <w:t>20</w:t>
       </w:r>
       <w:r>
         <w:rPr>
@@ -202,7 +202,16 @@
           <w:szCs w:val="36"/>
           <w:lang w:val="en-GB"/>
         </w:rPr>
-        <w:t xml:space="preserve"> March 2020</w:t>
+        <w:t xml:space="preserve"> April</w:t>
+      </w:r>
+      <w:r>
+        <w:rPr>
+          <w:b/>
+          <w:sz w:val="36"/>
+          <w:szCs w:val="36"/>
+          <w:lang w:val="en-GB"/>
+        </w:rPr>
+        <w:t xml:space="preserve"> 2020</w:t>
       </w:r>
     </w:p>
     <w:p>
@@ -233,7 +242,16 @@
           <w:szCs w:val="36"/>
           <w:lang w:val="en-GB"/>
         </w:rPr>
-        <w:t>Ver. 1.00</w:t>
+        <w:t>Ver. 1.0</w:t>
+      </w:r>
+      <w:r>
+        <w:rPr>
+          <w:b/>
+          <w:sz w:val="36"/>
+          <w:szCs w:val="36"/>
+          <w:lang w:val="en-GB"/>
+        </w:rPr>
+        <w:t>1</w:t>
       </w:r>
     </w:p>
     <w:p>
@@ -384,8 +402,8 @@
       <w:tblGrid>
         <w:gridCol w:w="1312"/>
         <w:gridCol w:w="1715"/>
-        <w:gridCol w:w="4843"/>
-        <w:gridCol w:w="1412"/>
+        <w:gridCol w:w="3777"/>
+        <w:gridCol w:w="2478"/>
       </w:tblGrid>
       <w:tr>
         <w:trPr>
@@ -423,7 +441,7 @@
         </w:tc>
         <w:tc>
           <w:tcPr>
-            <w:tcW w:w="4843" w:type="dxa"/>
+            <w:tcW w:w="3777" w:type="dxa"/>
             <w:shd w:val="pct10" w:color="auto" w:fill="auto"/>
           </w:tcPr>
           <w:p>
@@ -437,7 +455,7 @@
         </w:tc>
         <w:tc>
           <w:tcPr>
-            <w:tcW w:w="1412" w:type="dxa"/>
+            <w:tcW w:w="2478" w:type="dxa"/>
             <w:shd w:val="pct10" w:color="auto" w:fill="auto"/>
           </w:tcPr>
           <w:p>
@@ -469,6 +487,15 @@
               <w:t>1.00</w:t>
             </w:r>
           </w:p>
+          <w:p>
+            <w:pPr>
+              <w:pStyle w:val="Table-Text"/>
+              <w:suppressAutoHyphens/>
+            </w:pPr>
+            <w:r>
+              <w:t>1.01</w:t>
+            </w:r>
+          </w:p>
         </w:tc>
         <w:tc>
           <w:tcPr>
@@ -482,10 +509,18 @@
               <w:t>James Apps</w:t>
             </w:r>
           </w:p>
+          <w:p>
+            <w:pPr>
+              <w:pStyle w:val="Table-Text"/>
+            </w:pPr>
+            <w:r>
+              <w:t>James Apps</w:t>
+            </w:r>
+          </w:p>
         </w:tc>
         <w:tc>
           <w:tcPr>
-            <w:tcW w:w="4843" w:type="dxa"/>
+            <w:tcW w:w="3777" w:type="dxa"/>
           </w:tcPr>
           <w:p>
             <w:pPr>
@@ -499,11 +534,38 @@
             <w:pPr>
               <w:pStyle w:val="Table-Text"/>
             </w:pPr>
+            <w:r>
+              <w:t>Requested web interface</w:t>
+            </w:r>
+            <w:r>
+              <w:t xml:space="preserve"> </w:t>
+            </w:r>
+            <w:r>
+              <w:t>(</w:t>
+            </w:r>
+            <w:r>
+              <w:t>NodeJS</w:t>
+            </w:r>
+            <w:r>
+              <w:t>),</w:t>
+            </w:r>
+            <w:r>
+              <w:t xml:space="preserve"> instead of</w:t>
+            </w:r>
+            <w:r>
+              <w:t xml:space="preserve"> desktop client (</w:t>
+            </w:r>
+            <w:r>
+              <w:t>Java</w:t>
+            </w:r>
+            <w:r>
+              <w:t>); minor changes and emphasis to the suite</w:t>
+            </w:r>
           </w:p>
         </w:tc>
         <w:tc>
           <w:tcPr>
-            <w:tcW w:w="1412" w:type="dxa"/>
+            <w:tcW w:w="2478" w:type="dxa"/>
           </w:tcPr>
           <w:p>
             <w:pPr>
@@ -521,6 +583,24 @@
             </w:r>
             <w:r>
               <w:t xml:space="preserve"> March 2020</w:t>
+            </w:r>
+          </w:p>
+          <w:p>
+            <w:pPr>
+              <w:pStyle w:val="Table-Text"/>
+              <w:jc w:val="center"/>
+            </w:pPr>
+            <w:r>
+              <w:t>20</w:t>
+            </w:r>
+            <w:r>
+              <w:rPr>
+                <w:vertAlign w:val="superscript"/>
+              </w:rPr>
+              <w:t>th</w:t>
+            </w:r>
+            <w:r>
+              <w:t xml:space="preserve"> April 2020</w:t>
             </w:r>
           </w:p>
         </w:tc>
@@ -1858,6 +1938,13 @@
         </w:rPr>
         <w:t xml:space="preserve"> parents, board of governors, inspection bodies and other colleges/universities.</w:t>
       </w:r>
+      <w:r>
+        <w:rPr>
+          <w:bCs/>
+          <w:lang w:val="en-GB"/>
+        </w:rPr>
+        <w:t xml:space="preserve"> The data also proves helpful during end-of-year school reviews.</w:t>
+      </w:r>
     </w:p>
     <w:p>
       <w:pPr>
@@ -1865,11 +1952,44 @@
         <w:ind w:left="360"/>
         <w:rPr>
           <w:bCs/>
+          <w:lang w:val="en-GB"/>
         </w:rPr>
       </w:pPr>
       <w:r>
         <w:rPr>
           <w:bCs/>
+          <w:lang w:val="en-GB"/>
+        </w:rPr>
+        <w:t xml:space="preserve">Formative results pertain to assignment types, or </w:t>
+      </w:r>
+      <w:r>
+        <w:rPr>
+          <w:bCs/>
+          <w:i/>
+          <w:iCs/>
+          <w:lang w:val="en-GB"/>
+        </w:rPr>
+        <w:t>components</w:t>
+      </w:r>
+      <w:r>
+        <w:rPr>
+          <w:bCs/>
+          <w:lang w:val="en-GB"/>
+        </w:rPr>
+        <w:t>. A component is a student assessment or task which contributes to the overall analysis of a student’s academic performance for the year. There are different types of components: homework, tests (short, focused exams), coursework, student effort and mock exams (long, comprehensive exams). Some schools calculate an overall score and letter grade which is derived from weighted contributions of each component. Scores can be expressed as a percent, a uniform mark scale (UMS) or a percentage uniform mark (PUM).</w:t>
+      </w:r>
+    </w:p>
+    <w:p>
+      <w:pPr>
+        <w:spacing w:after="200" w:line="276" w:lineRule="auto"/>
+        <w:ind w:left="360"/>
+        <w:rPr>
+          <w:bCs/>
+        </w:rPr>
+      </w:pPr>
+      <w:r>
+        <w:rPr>
+          <w:bCs/>
         </w:rPr>
         <w:t>LINQ</w:t>
       </w:r>
@@ -1913,12 +2033,19 @@
         <w:rPr>
           <w:bCs/>
         </w:rPr>
-        <w:t xml:space="preserve">, printed or take the form of other file formats, and be displayed in web browsers on Windows, Linux and Mac machines as well as Android and IOS based tablets and mobile phones. The data stored on </w:t>
+        <w:t xml:space="preserve">, printed or take the form of other file formats, and be displayed in web browsers on Windows, Linux and Mac machines as well as Android and IOS based tablets </w:t>
       </w:r>
       <w:r>
         <w:rPr>
           <w:bCs/>
         </w:rPr>
+        <w:lastRenderedPageBreak/>
+        <w:t xml:space="preserve">and mobile phones. The data stored on </w:t>
+      </w:r>
+      <w:r>
+        <w:rPr>
+          <w:bCs/>
+        </w:rPr>
         <w:t>LINQ</w:t>
       </w:r>
       <w:r>
@@ -1926,12 +2053,6 @@
           <w:bCs/>
         </w:rPr>
         <w:t xml:space="preserve"> is confidential and so encryption, authentication and authorisation procedures will be implemented.</w:t>
-      </w:r>
-      <w:r>
-        <w:rPr>
-          <w:bCs/>
-        </w:rPr>
-        <w:br w:type="page"/>
       </w:r>
     </w:p>
     <w:p>
@@ -1948,7 +2069,6 @@
         <w:rPr>
           <w:lang w:val="en-US"/>
         </w:rPr>
-        <w:lastRenderedPageBreak/>
         <w:t>2. General Description</w:t>
       </w:r>
       <w:bookmarkEnd w:id="1"/>
@@ -2000,7 +2120,19 @@
         <w:rPr>
           <w:lang w:val="en-GB"/>
         </w:rPr>
-        <w:t xml:space="preserve">Subject teachers will have their own local copy of LINQ, herein referred to as </w:t>
+        <w:t xml:space="preserve">Subject teachers </w:t>
+      </w:r>
+      <w:r>
+        <w:rPr>
+          <w:lang w:val="en-GB"/>
+        </w:rPr>
+        <w:t>can</w:t>
+      </w:r>
+      <w:r>
+        <w:rPr>
+          <w:lang w:val="en-GB"/>
+        </w:rPr>
+        <w:t xml:space="preserve"> have their own local copy of LINQ, herein referred to as </w:t>
       </w:r>
       <w:r>
         <w:rPr>
@@ -2008,13 +2140,25 @@
           <w:bCs/>
           <w:lang w:val="en-GB"/>
         </w:rPr>
-        <w:t>LINQ-client</w:t>
-      </w:r>
-      <w:r>
-        <w:rPr>
-          <w:lang w:val="en-GB"/>
-        </w:rPr>
-        <w:t xml:space="preserve"> and</w:t>
+        <w:t>LINQ-Android</w:t>
+      </w:r>
+      <w:r>
+        <w:rPr>
+          <w:lang w:val="en-GB"/>
+        </w:rPr>
+        <w:t>. Teachers can connect to</w:t>
+      </w:r>
+      <w:r>
+        <w:rPr>
+          <w:lang w:val="en-GB"/>
+        </w:rPr>
+        <w:t xml:space="preserve">, view and update records on </w:t>
+      </w:r>
+      <w:r>
+        <w:rPr>
+          <w:lang w:val="en-GB"/>
+        </w:rPr>
+        <w:t xml:space="preserve">a central copy of LINQ, known as </w:t>
       </w:r>
       <w:r>
         <w:rPr>
@@ -2022,13 +2166,19 @@
           <w:bCs/>
           <w:lang w:val="en-GB"/>
         </w:rPr>
-        <w:t xml:space="preserve"> LINQ-Android</w:t>
-      </w:r>
-      <w:r>
-        <w:rPr>
-          <w:lang w:val="en-GB"/>
-        </w:rPr>
-        <w:t xml:space="preserve">. Teachers can connect to and synchronise (back-up) with a central copy of LINQ, known as </w:t>
+        <w:t>LINQ-server</w:t>
+      </w:r>
+      <w:r>
+        <w:rPr>
+          <w:lang w:val="en-GB"/>
+        </w:rPr>
+        <w:t xml:space="preserve">. </w:t>
+      </w:r>
+      <w:r>
+        <w:rPr>
+          <w:lang w:val="en-GB"/>
+        </w:rPr>
+        <w:t xml:space="preserve">Authenticated users (parents) can be granted read-only access to student’s data using </w:t>
       </w:r>
       <w:r>
         <w:rPr>
@@ -2036,26 +2186,6 @@
           <w:bCs/>
           <w:lang w:val="en-GB"/>
         </w:rPr>
-        <w:t>LINQ-server</w:t>
-      </w:r>
-      <w:r>
-        <w:rPr>
-          <w:lang w:val="en-GB"/>
-        </w:rPr>
-        <w:t xml:space="preserve">. </w:t>
-      </w:r>
-      <w:r>
-        <w:rPr>
-          <w:lang w:val="en-GB"/>
-        </w:rPr>
-        <w:t xml:space="preserve">Authenticated users (parents) can be granted read-only access to student’s data using </w:t>
-      </w:r>
-      <w:r>
-        <w:rPr>
-          <w:b/>
-          <w:bCs/>
-          <w:lang w:val="en-GB"/>
-        </w:rPr>
         <w:t>LINQ-web</w:t>
       </w:r>
       <w:r>
@@ -2166,7 +2296,13 @@
         <w:rPr>
           <w:lang w:val="en-GB"/>
         </w:rPr>
-        <w:t>LINQ-client</w:t>
+        <w:t>LINQ-</w:t>
+      </w:r>
+      <w:r>
+        <w:rPr>
+          <w:lang w:val="en-GB"/>
+        </w:rPr>
+        <w:t>server</w:t>
       </w:r>
       <w:r>
         <w:rPr>
@@ -2227,7 +2363,19 @@
         <w:rPr>
           <w:lang w:val="en-GB"/>
         </w:rPr>
-        <w:t xml:space="preserve">(optically recognisable template for student assignments provided) </w:t>
+        <w:t>(optically recognisable template for student assignments provided)</w:t>
+      </w:r>
+      <w:r>
+        <w:rPr>
+          <w:lang w:val="en-GB"/>
+        </w:rPr>
+        <w:t xml:space="preserve"> with LINQ-Android</w:t>
+      </w:r>
+      <w:r>
+        <w:rPr>
+          <w:lang w:val="en-GB"/>
+        </w:rPr>
+        <w:t xml:space="preserve"> </w:t>
       </w:r>
       <w:r>
         <w:rPr>
@@ -2263,7 +2411,19 @@
         <w:rPr>
           <w:lang w:val="en-GB"/>
         </w:rPr>
-        <w:t>-client user interface</w:t>
+        <w:t>-</w:t>
+      </w:r>
+      <w:r>
+        <w:rPr>
+          <w:lang w:val="en-GB"/>
+        </w:rPr>
+        <w:t>server</w:t>
+      </w:r>
+      <w:r>
+        <w:rPr>
+          <w:lang w:val="en-GB"/>
+        </w:rPr>
+        <w:t xml:space="preserve"> user interface</w:t>
       </w:r>
     </w:p>
     <w:p>
@@ -2742,6 +2902,7 @@
         <w:rPr>
           <w:lang w:val="en-GB"/>
         </w:rPr>
+        <w:lastRenderedPageBreak/>
         <w:t>LINQ</w:t>
       </w:r>
       <w:r>
@@ -2806,26 +2967,55 @@
         <w:rPr>
           <w:lang w:val="en-GB"/>
         </w:rPr>
-        <w:t xml:space="preserve">A server database </w:t>
-      </w:r>
-      <w:r>
-        <w:rPr>
-          <w:lang w:val="en-GB"/>
-        </w:rPr>
-        <w:t>synchronises with</w:t>
-      </w:r>
-      <w:r>
-        <w:rPr>
-          <w:lang w:val="en-GB"/>
-        </w:rPr>
-        <w:t xml:space="preserve"> local database records and integrates them into a centralised database, when the subject teacher finalises a record and is connected to the </w:t>
-      </w:r>
-      <w:r>
-        <w:rPr>
-          <w:lang w:val="en-GB"/>
-        </w:rPr>
-        <w:lastRenderedPageBreak/>
-        <w:t>network. Subject teachers who teach the same student are granted access to other subject teachers’ data stored on the server database.</w:t>
+        <w:t xml:space="preserve">The LINQ </w:t>
+      </w:r>
+      <w:r>
+        <w:rPr>
+          <w:lang w:val="en-GB"/>
+        </w:rPr>
+        <w:t xml:space="preserve">server database integrates </w:t>
+      </w:r>
+      <w:r>
+        <w:rPr>
+          <w:lang w:val="en-GB"/>
+        </w:rPr>
+        <w:t>all records on</w:t>
+      </w:r>
+      <w:r>
+        <w:rPr>
+          <w:lang w:val="en-GB"/>
+        </w:rPr>
+        <w:t xml:space="preserve"> a centralised</w:t>
+      </w:r>
+      <w:r>
+        <w:rPr>
+          <w:lang w:val="en-GB"/>
+        </w:rPr>
+        <w:t xml:space="preserve"> MySQL</w:t>
+      </w:r>
+      <w:r>
+        <w:rPr>
+          <w:lang w:val="en-GB"/>
+        </w:rPr>
+        <w:t xml:space="preserve"> database</w:t>
+      </w:r>
+      <w:r>
+        <w:rPr>
+          <w:lang w:val="en-GB"/>
+        </w:rPr>
+        <w:t>.</w:t>
+      </w:r>
+      <w:r>
+        <w:rPr>
+          <w:lang w:val="en-GB"/>
+        </w:rPr>
+        <w:t xml:space="preserve"> Subject teachers who teach the same student are granted access to other subject teachers’ data stored on the server database.</w:t>
+      </w:r>
+      <w:r>
+        <w:rPr>
+          <w:lang w:val="en-GB"/>
+        </w:rPr>
+        <w:t xml:space="preserve"> Subject teachers can download an Excel XLSX file with information on their own students (names, contact details, raw scores, assignment details and thresholds, and cumulative averages).</w:t>
       </w:r>
     </w:p>
     <w:p>
@@ -2861,7 +3051,19 @@
         <w:rPr>
           <w:lang w:val="en-GB"/>
         </w:rPr>
-        <w:t xml:space="preserve">The largest group of users will be subject teachers, each of whom have their own local copy of </w:t>
+        <w:t xml:space="preserve">The largest group of users will be subject teachers, each of whom </w:t>
+      </w:r>
+      <w:r>
+        <w:rPr>
+          <w:lang w:val="en-GB"/>
+        </w:rPr>
+        <w:t>log on LINQ-server</w:t>
+      </w:r>
+      <w:r>
+        <w:rPr>
+          <w:lang w:val="en-GB"/>
+        </w:rPr>
+        <w:t xml:space="preserve"> to handle the data entry, plot trends and communicate with parents. Access to </w:t>
       </w:r>
       <w:r>
         <w:rPr>
@@ -2873,13 +3075,77 @@
         <w:rPr>
           <w:lang w:val="en-GB"/>
         </w:rPr>
-        <w:t>-c</w:t>
-      </w:r>
-      <w:r>
-        <w:rPr>
-          <w:lang w:val="en-GB"/>
-        </w:rPr>
-        <w:t xml:space="preserve">lient to handle the data entry, plot trends and communicate with parents. Access to </w:t>
+        <w:t xml:space="preserve"> requires authentication. </w:t>
+      </w:r>
+      <w:r>
+        <w:rPr>
+          <w:lang w:val="en-GB"/>
+        </w:rPr>
+        <w:t>Teachers</w:t>
+      </w:r>
+      <w:r>
+        <w:rPr>
+          <w:lang w:val="en-GB"/>
+        </w:rPr>
+        <w:t xml:space="preserve"> can print results and generate PDF readouts. Teacher</w:t>
+      </w:r>
+      <w:r>
+        <w:rPr>
+          <w:lang w:val="en-GB"/>
+        </w:rPr>
+        <w:t>s</w:t>
+      </w:r>
+      <w:r>
+        <w:rPr>
+          <w:lang w:val="en-GB"/>
+        </w:rPr>
+        <w:t xml:space="preserve"> can also export XLSX files. Finally, </w:t>
+      </w:r>
+      <w:r>
+        <w:rPr>
+          <w:lang w:val="en-GB"/>
+        </w:rPr>
+        <w:t>teachers</w:t>
+      </w:r>
+      <w:r>
+        <w:rPr>
+          <w:lang w:val="en-GB"/>
+        </w:rPr>
+        <w:t xml:space="preserve"> can access the data recorded by other teachers, if they all teach the same student and access</w:t>
+      </w:r>
+      <w:r>
+        <w:rPr>
+          <w:lang w:val="en-GB"/>
+        </w:rPr>
+        <w:t xml:space="preserve"> any</w:t>
+      </w:r>
+      <w:r>
+        <w:rPr>
+          <w:lang w:val="en-GB"/>
+        </w:rPr>
+        <w:t xml:space="preserve"> processed data, set by the school leaders.</w:t>
+      </w:r>
+    </w:p>
+    <w:p>
+      <w:pPr>
+        <w:ind w:left="708"/>
+        <w:rPr>
+          <w:lang w:val="en-GB"/>
+        </w:rPr>
+      </w:pPr>
+    </w:p>
+    <w:p>
+      <w:pPr>
+        <w:ind w:left="708"/>
+        <w:rPr>
+          <w:lang w:val="en-GB"/>
+        </w:rPr>
+      </w:pPr>
+      <w:r>
+        <w:rPr>
+          <w:lang w:val="en-GB"/>
+        </w:rPr>
+        <w:t xml:space="preserve">Students and parents will not be granted access to </w:t>
       </w:r>
       <w:r>
         <w:rPr>
@@ -2891,43 +3157,43 @@
         <w:rPr>
           <w:lang w:val="en-GB"/>
         </w:rPr>
-        <w:t xml:space="preserve"> requires authentication. </w:t>
-      </w:r>
-      <w:r>
-        <w:rPr>
-          <w:lang w:val="en-GB"/>
-        </w:rPr>
-        <w:t>Teachers</w:t>
-      </w:r>
-      <w:r>
-        <w:rPr>
-          <w:lang w:val="en-GB"/>
-        </w:rPr>
-        <w:t xml:space="preserve"> can print results and generate PDF readouts. Teacher can also import/export suitably formatted XLSX files. Finally, </w:t>
-      </w:r>
-      <w:r>
-        <w:rPr>
-          <w:lang w:val="en-GB"/>
-        </w:rPr>
-        <w:t>teachers</w:t>
-      </w:r>
-      <w:r>
-        <w:rPr>
-          <w:lang w:val="en-GB"/>
-        </w:rPr>
-        <w:t xml:space="preserve"> can access the data recorded by other teachers, if they all teach the same student and access</w:t>
-      </w:r>
-      <w:r>
-        <w:rPr>
-          <w:lang w:val="en-GB"/>
-        </w:rPr>
-        <w:t xml:space="preserve"> any</w:t>
-      </w:r>
-      <w:r>
-        <w:rPr>
-          <w:lang w:val="en-GB"/>
-        </w:rPr>
-        <w:t xml:space="preserve"> processed data, set by the school leaders.</w:t>
+        <w:t xml:space="preserve"> </w:t>
+      </w:r>
+      <w:r>
+        <w:rPr>
+          <w:lang w:val="en-GB"/>
+        </w:rPr>
+        <w:t>and</w:t>
+      </w:r>
+      <w:r>
+        <w:rPr>
+          <w:lang w:val="en-GB"/>
+        </w:rPr>
+        <w:t xml:space="preserve"> instead access finalised results (raw only) after authentication, either from a printed report, an email message or via </w:t>
+      </w:r>
+      <w:r>
+        <w:rPr>
+          <w:lang w:val="en-GB"/>
+        </w:rPr>
+        <w:t>LINQ-web</w:t>
+      </w:r>
+      <w:r>
+        <w:rPr>
+          <w:lang w:val="en-GB"/>
+        </w:rPr>
+        <w:t xml:space="preserve">. They will also be able to communicate with the subject teacher regarding specific assignments, via a chat-based system as part of </w:t>
+      </w:r>
+      <w:r>
+        <w:rPr>
+          <w:lang w:val="en-GB"/>
+        </w:rPr>
+        <w:t>LINQ</w:t>
+      </w:r>
+      <w:r>
+        <w:rPr>
+          <w:lang w:val="en-GB"/>
+        </w:rPr>
+        <w:t>.</w:t>
       </w:r>
     </w:p>
     <w:p>
@@ -2949,7 +3215,31 @@
         <w:rPr>
           <w:lang w:val="en-GB"/>
         </w:rPr>
-        <w:t xml:space="preserve">Students and parents will not be granted access to </w:t>
+        <w:t xml:space="preserve">School leaders (Principals and their deputies, and Heads of Department) will decide how data is processed and </w:t>
+      </w:r>
+      <w:r>
+        <w:rPr>
+          <w:lang w:val="en-GB"/>
+        </w:rPr>
+        <w:t>set</w:t>
+      </w:r>
+      <w:r>
+        <w:rPr>
+          <w:lang w:val="en-GB"/>
+        </w:rPr>
+        <w:t xml:space="preserve"> </w:t>
+      </w:r>
+      <w:r>
+        <w:rPr>
+          <w:lang w:val="en-GB"/>
+        </w:rPr>
+        <w:t>policies</w:t>
+      </w:r>
+      <w:r>
+        <w:rPr>
+          <w:lang w:val="en-GB"/>
+        </w:rPr>
+        <w:t xml:space="preserve"> on </w:t>
       </w:r>
       <w:r>
         <w:rPr>
@@ -2961,89 +3251,91 @@
         <w:rPr>
           <w:lang w:val="en-GB"/>
         </w:rPr>
+        <w:t>-server</w:t>
+      </w:r>
+      <w:r>
+        <w:rPr>
+          <w:lang w:val="en-GB"/>
+        </w:rPr>
+        <w:t xml:space="preserve">. </w:t>
+      </w:r>
+      <w:r>
+        <w:rPr>
+          <w:lang w:val="en-GB"/>
+        </w:rPr>
+        <w:t>School leaders</w:t>
+      </w:r>
+      <w:r>
+        <w:rPr>
+          <w:lang w:val="en-GB"/>
+        </w:rPr>
+        <w:t xml:space="preserve"> will have (if they do not already) their own </w:t>
+      </w:r>
+      <w:r>
+        <w:rPr>
+          <w:lang w:val="en-GB"/>
+        </w:rPr>
+        <w:t>LINQ</w:t>
+      </w:r>
+      <w:r>
+        <w:rPr>
+          <w:lang w:val="en-GB"/>
+        </w:rPr>
+        <w:t>-</w:t>
+      </w:r>
+      <w:r>
+        <w:rPr>
+          <w:lang w:val="en-GB"/>
+        </w:rPr>
+        <w:t xml:space="preserve">server login details </w:t>
+      </w:r>
+      <w:r>
+        <w:rPr>
+          <w:lang w:val="en-GB"/>
+        </w:rPr>
+        <w:t xml:space="preserve">with which to set </w:t>
+      </w:r>
+      <w:r>
+        <w:rPr>
+          <w:lang w:val="en-GB"/>
+        </w:rPr>
+        <w:t xml:space="preserve">result processing </w:t>
+      </w:r>
+      <w:r>
+        <w:rPr>
+          <w:lang w:val="en-GB"/>
+        </w:rPr>
+        <w:t xml:space="preserve">policies </w:t>
+      </w:r>
+      <w:r>
+        <w:rPr>
+          <w:lang w:val="en-GB"/>
+        </w:rPr>
+        <w:t>on</w:t>
+      </w:r>
+      <w:r>
+        <w:rPr>
+          <w:lang w:val="en-GB"/>
+        </w:rPr>
         <w:t xml:space="preserve"> </w:t>
       </w:r>
       <w:r>
         <w:rPr>
           <w:lang w:val="en-GB"/>
         </w:rPr>
-        <w:t>and</w:t>
-      </w:r>
-      <w:r>
-        <w:rPr>
-          <w:lang w:val="en-GB"/>
-        </w:rPr>
-        <w:t xml:space="preserve"> instead access finalised results (raw only) after authentication, either from a printed report, an email message or via </w:t>
-      </w:r>
-      <w:r>
-        <w:rPr>
-          <w:lang w:val="en-GB"/>
-        </w:rPr>
-        <w:t>LINQ-web</w:t>
-      </w:r>
-      <w:r>
-        <w:rPr>
-          <w:lang w:val="en-GB"/>
-        </w:rPr>
-        <w:t xml:space="preserve">. They will also be able to communicate with the subject teacher regarding specific assignments, via a chat-based system as part of </w:t>
-      </w:r>
-      <w:r>
-        <w:rPr>
-          <w:lang w:val="en-GB"/>
-        </w:rPr>
         <w:t>LINQ</w:t>
       </w:r>
       <w:r>
         <w:rPr>
           <w:lang w:val="en-GB"/>
         </w:rPr>
-        <w:t>.</w:t>
-      </w:r>
-    </w:p>
-    <w:p>
-      <w:pPr>
-        <w:ind w:left="708"/>
-        <w:rPr>
-          <w:lang w:val="en-GB"/>
-        </w:rPr>
-      </w:pPr>
-    </w:p>
-    <w:p>
-      <w:pPr>
-        <w:ind w:left="708"/>
-        <w:rPr>
-          <w:lang w:val="en-GB"/>
-        </w:rPr>
-      </w:pPr>
-      <w:r>
-        <w:rPr>
-          <w:lang w:val="en-GB"/>
-        </w:rPr>
-        <w:t xml:space="preserve">School leaders (Principals and their deputies, and Heads of Department) will decide how data is processed and </w:t>
-      </w:r>
-      <w:r>
-        <w:rPr>
-          <w:lang w:val="en-GB"/>
-        </w:rPr>
-        <w:t>set</w:t>
-      </w:r>
-      <w:r>
-        <w:rPr>
-          <w:lang w:val="en-GB"/>
-        </w:rPr>
-        <w:t xml:space="preserve"> </w:t>
-      </w:r>
-      <w:r>
-        <w:rPr>
-          <w:lang w:val="en-GB"/>
-        </w:rPr>
-        <w:t>policies</w:t>
-      </w:r>
-      <w:r>
-        <w:rPr>
-          <w:lang w:val="en-GB"/>
-        </w:rPr>
-        <w:t xml:space="preserve"> on </w:t>
+        <w:t>-server</w:t>
+      </w:r>
+      <w:r>
+        <w:rPr>
+          <w:lang w:val="en-GB"/>
+        </w:rPr>
+        <w:t xml:space="preserve">. School leaders can build their own plots on their own </w:t>
       </w:r>
       <w:r>
         <w:rPr>
@@ -3055,25 +3347,37 @@
         <w:rPr>
           <w:lang w:val="en-GB"/>
         </w:rPr>
-        <w:t>-server</w:t>
-      </w:r>
-      <w:r>
-        <w:rPr>
-          <w:lang w:val="en-GB"/>
-        </w:rPr>
-        <w:t xml:space="preserve">. </w:t>
-      </w:r>
-      <w:r>
-        <w:rPr>
-          <w:lang w:val="en-GB"/>
-        </w:rPr>
-        <w:t>School leaders</w:t>
-      </w:r>
-      <w:r>
-        <w:rPr>
-          <w:lang w:val="en-GB"/>
-        </w:rPr>
-        <w:t xml:space="preserve"> will have (if they do not already) their own </w:t>
+        <w:t>-client</w:t>
+      </w:r>
+      <w:r>
+        <w:rPr>
+          <w:lang w:val="en-GB"/>
+        </w:rPr>
+        <w:t xml:space="preserve"> database and store </w:t>
+      </w:r>
+      <w:r>
+        <w:rPr>
+          <w:lang w:val="en-GB"/>
+        </w:rPr>
+        <w:t>plotted</w:t>
+      </w:r>
+      <w:r>
+        <w:rPr>
+          <w:lang w:val="en-GB"/>
+        </w:rPr>
+        <w:t xml:space="preserve"> data </w:t>
+      </w:r>
+      <w:r>
+        <w:rPr>
+          <w:lang w:val="en-GB"/>
+        </w:rPr>
+        <w:t xml:space="preserve">and trends </w:t>
+      </w:r>
+      <w:r>
+        <w:rPr>
+          <w:lang w:val="en-GB"/>
+        </w:rPr>
+        <w:t xml:space="preserve">on </w:t>
       </w:r>
       <w:r>
         <w:rPr>
@@ -3085,103 +3389,25 @@
         <w:rPr>
           <w:lang w:val="en-GB"/>
         </w:rPr>
-        <w:t>-client</w:t>
-      </w:r>
-      <w:r>
-        <w:rPr>
-          <w:lang w:val="en-GB"/>
-        </w:rPr>
-        <w:t xml:space="preserve"> database with which to set </w:t>
-      </w:r>
-      <w:r>
-        <w:rPr>
-          <w:lang w:val="en-GB"/>
-        </w:rPr>
-        <w:t xml:space="preserve">result processing </w:t>
-      </w:r>
-      <w:r>
-        <w:rPr>
-          <w:lang w:val="en-GB"/>
-        </w:rPr>
-        <w:t xml:space="preserve">policies and upload them to </w:t>
-      </w:r>
-      <w:r>
-        <w:rPr>
-          <w:lang w:val="en-GB"/>
-        </w:rPr>
-        <w:t>LINQ</w:t>
-      </w:r>
-      <w:r>
-        <w:rPr>
-          <w:lang w:val="en-GB"/>
-        </w:rPr>
-        <w:t>-server</w:t>
-      </w:r>
-      <w:r>
-        <w:rPr>
-          <w:lang w:val="en-GB"/>
-        </w:rPr>
-        <w:t xml:space="preserve"> for all other subject teachers to apply</w:t>
-      </w:r>
-      <w:r>
-        <w:rPr>
-          <w:lang w:val="en-GB"/>
-        </w:rPr>
-        <w:t xml:space="preserve">. School leaders can build their own plots on their own </w:t>
-      </w:r>
-      <w:r>
-        <w:rPr>
-          <w:lang w:val="en-GB"/>
-        </w:rPr>
-        <w:t>LINQ</w:t>
-      </w:r>
-      <w:r>
-        <w:rPr>
-          <w:lang w:val="en-GB"/>
-        </w:rPr>
-        <w:t>-client</w:t>
-      </w:r>
-      <w:r>
-        <w:rPr>
-          <w:lang w:val="en-GB"/>
-        </w:rPr>
-        <w:t xml:space="preserve"> database and store </w:t>
-      </w:r>
-      <w:r>
-        <w:rPr>
-          <w:lang w:val="en-GB"/>
-        </w:rPr>
-        <w:t>plotted</w:t>
-      </w:r>
-      <w:r>
-        <w:rPr>
-          <w:lang w:val="en-GB"/>
-        </w:rPr>
-        <w:t xml:space="preserve"> data </w:t>
-      </w:r>
-      <w:r>
-        <w:rPr>
-          <w:lang w:val="en-GB"/>
-        </w:rPr>
-        <w:t xml:space="preserve">and trends </w:t>
-      </w:r>
-      <w:r>
-        <w:rPr>
-          <w:lang w:val="en-GB"/>
-        </w:rPr>
-        <w:t xml:space="preserve">on </w:t>
-      </w:r>
-      <w:r>
-        <w:rPr>
-          <w:lang w:val="en-GB"/>
-        </w:rPr>
-        <w:t>LINQ</w:t>
-      </w:r>
-      <w:r>
-        <w:rPr>
-          <w:lang w:val="en-GB"/>
-        </w:rPr>
-        <w:t xml:space="preserve"> (client and server). Different plots will be labelled accordingly to distinguish between school leader plots and subject teacher plots. Furthermore, school leaders decide how to process </w:t>
+        <w:t>-</w:t>
+      </w:r>
+      <w:r>
+        <w:rPr>
+          <w:lang w:val="en-GB"/>
+        </w:rPr>
+        <w:t xml:space="preserve">server. Different plots will be labelled accordingly to distinguish between school leader plots and subject teacher plots. Furthermore, school leaders </w:t>
+      </w:r>
+      <w:r>
+        <w:rPr>
+          <w:lang w:val="en-GB"/>
+        </w:rPr>
+        <w:t xml:space="preserve">can </w:t>
+      </w:r>
+      <w:r>
+        <w:rPr>
+          <w:lang w:val="en-GB"/>
+        </w:rPr>
+        <w:t xml:space="preserve">decide how to process </w:t>
       </w:r>
       <w:r>
         <w:rPr>
@@ -3264,7 +3490,25 @@
         <w:rPr>
           <w:lang w:val="en-GB"/>
         </w:rPr>
-        <w:t>LINQ is designed to run on Windows, Linux and Macintosh machines. It is anticipated that a 2 GHz standard computer or above, with at least 4 Gb memory will suffice.</w:t>
+        <w:t>LINQ</w:t>
+      </w:r>
+      <w:r>
+        <w:rPr>
+          <w:lang w:val="en-GB"/>
+        </w:rPr>
+        <w:t>-server</w:t>
+      </w:r>
+      <w:r>
+        <w:rPr>
+          <w:lang w:val="en-GB"/>
+        </w:rPr>
+        <w:t xml:space="preserve"> is designed to run on Windows, Linux and Macintosh machines. </w:t>
+      </w:r>
+      <w:r>
+        <w:rPr>
+          <w:lang w:val="en-GB"/>
+        </w:rPr>
+        <w:t>The computer specification will generally depend on the size of the school.</w:t>
       </w:r>
     </w:p>
     <w:p>
@@ -3326,34 +3570,10 @@
         <w:ind w:left="720"/>
       </w:pPr>
       <w:r>
-        <w:t>LINQ</w:t>
-      </w:r>
-      <w:r>
-        <w:rPr>
-          <w:lang w:val="en-GB"/>
-        </w:rPr>
-        <w:t>-</w:t>
-      </w:r>
-      <w:r>
-        <w:t xml:space="preserve">client will automatically synchronise with any </w:t>
-      </w:r>
-      <w:r>
-        <w:t>LINQ</w:t>
-      </w:r>
-      <w:r>
-        <w:rPr>
-          <w:lang w:val="en-GB"/>
-        </w:rPr>
-        <w:t>-</w:t>
-      </w:r>
-      <w:r>
-        <w:t>server that has the required public and private SSH keys</w:t>
-      </w:r>
-      <w:r>
-        <w:rPr>
-          <w:lang w:val="en-GB"/>
-        </w:rPr>
-        <w:t>, which need to be setup prior to the installation of LINQ</w:t>
+        <w:rPr>
+          <w:lang w:val="en-GB"/>
+        </w:rPr>
+        <w:t>None</w:t>
       </w:r>
       <w:r>
         <w:t>.</w:t>
@@ -3448,7 +3668,8 @@
           <w:bCs/>
           <w:lang w:val="en-GB"/>
         </w:rPr>
-        <w:t>LINQ-server and LINQ-client</w:t>
+        <w:lastRenderedPageBreak/>
+        <w:t>LINQ-server</w:t>
       </w:r>
     </w:p>
     <w:p>
@@ -3466,31 +3687,13 @@
         <w:rPr>
           <w:lang w:val="en-GB"/>
         </w:rPr>
-        <w:t xml:space="preserve">The user-interface </w:t>
-      </w:r>
-      <w:r>
-        <w:rPr>
-          <w:lang w:val="en-GB"/>
-        </w:rPr>
-        <w:t xml:space="preserve">of </w:t>
-      </w:r>
-      <w:r>
-        <w:rPr>
-          <w:lang w:val="en-GB"/>
-        </w:rPr>
-        <w:t>both client- and server-based copies of LINQ</w:t>
-      </w:r>
-      <w:r>
-        <w:rPr>
-          <w:lang w:val="en-GB"/>
-        </w:rPr>
-        <w:t xml:space="preserve"> should</w:t>
-      </w:r>
-      <w:r>
-        <w:rPr>
-          <w:lang w:val="en-GB"/>
-        </w:rPr>
-        <w:t xml:space="preserve"> closely match</w:t>
+        <w:t>Any individual should be required to login with a username and password</w:t>
+      </w:r>
+      <w:r>
+        <w:rPr>
+          <w:lang w:val="en-GB"/>
+        </w:rPr>
+        <w:t xml:space="preserve">. The option of a single, faster PIN system (after the login and password details have been confirmed) to log in with is available. </w:t>
       </w:r>
     </w:p>
     <w:p>
@@ -3508,7 +3711,79 @@
         <w:rPr>
           <w:lang w:val="en-GB"/>
         </w:rPr>
-        <w:t>Any individual should be required to login with a username and password</w:t>
+        <w:t xml:space="preserve">Repeated login attempts should signal a temporary lockout. </w:t>
+      </w:r>
+      <w:r>
+        <w:rPr>
+          <w:lang w:val="en-GB"/>
+        </w:rPr>
+        <w:t>T</w:t>
+      </w:r>
+      <w:r>
+        <w:rPr>
+          <w:lang w:val="en-GB"/>
+        </w:rPr>
+        <w:t xml:space="preserve">his </w:t>
+      </w:r>
+      <w:r>
+        <w:rPr>
+          <w:lang w:val="en-GB"/>
+        </w:rPr>
+        <w:t>should</w:t>
+      </w:r>
+      <w:r>
+        <w:rPr>
+          <w:lang w:val="en-GB"/>
+        </w:rPr>
+        <w:t xml:space="preserve"> be </w:t>
+      </w:r>
+      <w:r>
+        <w:rPr>
+          <w:lang w:val="en-GB"/>
+        </w:rPr>
+        <w:t>resolvable</w:t>
+      </w:r>
+      <w:r>
+        <w:rPr>
+          <w:lang w:val="en-GB"/>
+        </w:rPr>
+        <w:t xml:space="preserve"> </w:t>
+      </w:r>
+      <w:r>
+        <w:rPr>
+          <w:lang w:val="en-GB"/>
+        </w:rPr>
+        <w:t xml:space="preserve">locally (not remotely) </w:t>
+      </w:r>
+      <w:r>
+        <w:rPr>
+          <w:lang w:val="en-GB"/>
+        </w:rPr>
+        <w:t xml:space="preserve">by </w:t>
+      </w:r>
+      <w:r>
+        <w:rPr>
+          <w:lang w:val="en-GB"/>
+        </w:rPr>
+        <w:t>one</w:t>
+      </w:r>
+      <w:r>
+        <w:rPr>
+          <w:lang w:val="en-GB"/>
+        </w:rPr>
+        <w:t xml:space="preserve"> appointed school administrator. </w:t>
+      </w:r>
+      <w:r>
+        <w:rPr>
+          <w:lang w:val="en-GB"/>
+        </w:rPr>
+        <w:t>LINQ is dependent on MySQL running in the background. Login credentials to MySQL are handled independently to LINQ and the responsibility of the school administrators</w:t>
+      </w:r>
+      <w:r>
+        <w:rPr>
+          <w:lang w:val="en-GB"/>
+        </w:rPr>
+        <w:t>.</w:t>
       </w:r>
     </w:p>
     <w:p>
@@ -3526,99 +3801,49 @@
         <w:rPr>
           <w:lang w:val="en-GB"/>
         </w:rPr>
-        <w:lastRenderedPageBreak/>
-        <w:t xml:space="preserve">Repeated login attempts should signal a temporary lockout. For LINQ-client, this </w:t>
-      </w:r>
-      <w:r>
-        <w:rPr>
-          <w:lang w:val="en-GB"/>
-        </w:rPr>
-        <w:t>should</w:t>
-      </w:r>
-      <w:r>
-        <w:rPr>
-          <w:lang w:val="en-GB"/>
-        </w:rPr>
-        <w:t xml:space="preserve"> be </w:t>
-      </w:r>
-      <w:r>
-        <w:rPr>
-          <w:lang w:val="en-GB"/>
-        </w:rPr>
-        <w:t>resolvable</w:t>
-      </w:r>
-      <w:r>
-        <w:rPr>
-          <w:lang w:val="en-GB"/>
-        </w:rPr>
-        <w:t xml:space="preserve"> </w:t>
-      </w:r>
-      <w:r>
-        <w:rPr>
-          <w:lang w:val="en-GB"/>
-        </w:rPr>
-        <w:t xml:space="preserve">locally (not remotely) </w:t>
-      </w:r>
-      <w:r>
-        <w:rPr>
-          <w:lang w:val="en-GB"/>
-        </w:rPr>
-        <w:t xml:space="preserve">by </w:t>
-      </w:r>
-      <w:r>
-        <w:rPr>
-          <w:lang w:val="en-GB"/>
-        </w:rPr>
-        <w:t>one</w:t>
-      </w:r>
-      <w:r>
-        <w:rPr>
-          <w:lang w:val="en-GB"/>
-        </w:rPr>
-        <w:t xml:space="preserve"> appointed school administrator. For LINQ-server, this </w:t>
-      </w:r>
-      <w:r>
-        <w:rPr>
-          <w:lang w:val="en-GB"/>
-        </w:rPr>
-        <w:t xml:space="preserve">should be resolved </w:t>
-      </w:r>
-      <w:r>
-        <w:rPr>
-          <w:lang w:val="en-GB"/>
-        </w:rPr>
-        <w:t xml:space="preserve">locally (not remotely) </w:t>
-      </w:r>
-      <w:r>
-        <w:rPr>
-          <w:lang w:val="en-GB"/>
-        </w:rPr>
-        <w:t>by at least two appointed school administrators.</w:t>
-      </w:r>
-    </w:p>
-    <w:p>
-      <w:pPr>
-        <w:rPr>
-          <w:lang w:val="en-GB"/>
-        </w:rPr>
-      </w:pPr>
-    </w:p>
-    <w:p>
-      <w:pPr>
-        <w:ind w:left="360"/>
-        <w:rPr>
-          <w:b/>
-          <w:bCs/>
-          <w:lang w:val="en-GB"/>
-        </w:rPr>
-      </w:pPr>
-      <w:r>
-        <w:rPr>
-          <w:b/>
-          <w:bCs/>
-          <w:lang w:val="en-GB"/>
-        </w:rPr>
-        <w:t>LINQ-server</w:t>
+        <w:t xml:space="preserve">Ensure that only LINQ administrators are permitted to login and work </w:t>
+      </w:r>
+      <w:r>
+        <w:rPr>
+          <w:lang w:val="en-GB"/>
+        </w:rPr>
+        <w:t xml:space="preserve">locally </w:t>
+      </w:r>
+      <w:r>
+        <w:rPr>
+          <w:lang w:val="en-GB"/>
+        </w:rPr>
+        <w:t>from LINQ-server</w:t>
+      </w:r>
+      <w:r>
+        <w:rPr>
+          <w:lang w:val="en-GB"/>
+        </w:rPr>
+        <w:t>.</w:t>
+      </w:r>
+    </w:p>
+    <w:p>
+      <w:pPr>
+        <w:pStyle w:val="ListParagraph"/>
+        <w:numPr>
+          <w:ilvl w:val="0"/>
+          <w:numId w:val="37"/>
+        </w:numPr>
+        <w:rPr>
+          <w:lang w:val="en-GB"/>
+        </w:rPr>
+      </w:pPr>
+      <w:r>
+        <w:rPr>
+          <w:lang w:val="en-GB"/>
+        </w:rPr>
+        <w:t xml:space="preserve">LINQ administrators </w:t>
+      </w:r>
+      <w:r>
+        <w:rPr>
+          <w:lang w:val="en-GB"/>
+        </w:rPr>
+        <w:t>are granted read-write access to all data in LINQ whereas teachers are granted access to academic data which they are directly responsible for.</w:t>
       </w:r>
     </w:p>
     <w:p>
@@ -3636,7 +3861,19 @@
         <w:rPr>
           <w:lang w:val="en-GB"/>
         </w:rPr>
-        <w:t>Ensure that only LINQ administrators are permitted to login and work from LINQ-server</w:t>
+        <w:t xml:space="preserve">Allow for the initialisation of new </w:t>
+      </w:r>
+      <w:r>
+        <w:rPr>
+          <w:lang w:val="en-GB"/>
+        </w:rPr>
+        <w:t>LINQ user accounts</w:t>
+      </w:r>
+      <w:r>
+        <w:rPr>
+          <w:lang w:val="en-GB"/>
+        </w:rPr>
+        <w:t>. This should include a minimum of name, department, email address, username and password.</w:t>
       </w:r>
     </w:p>
     <w:p>
@@ -3654,19 +3891,49 @@
         <w:rPr>
           <w:lang w:val="en-GB"/>
         </w:rPr>
-        <w:t xml:space="preserve">Allow for the initialisation of new </w:t>
-      </w:r>
-      <w:r>
-        <w:rPr>
-          <w:lang w:val="en-GB"/>
-        </w:rPr>
-        <w:t>LINQ-client user accounts</w:t>
-      </w:r>
-      <w:r>
-        <w:rPr>
-          <w:lang w:val="en-GB"/>
-        </w:rPr>
-        <w:t>. This should include a minimum of name, department, email address, username and password.</w:t>
+        <w:t>Allow for the initialisation of new LINQ-server administration accounts</w:t>
+      </w:r>
+      <w:r>
+        <w:rPr>
+          <w:lang w:val="en-GB"/>
+        </w:rPr>
+        <w:t>, requiring</w:t>
+      </w:r>
+      <w:r>
+        <w:rPr>
+          <w:lang w:val="en-GB"/>
+        </w:rPr>
+        <w:t xml:space="preserve"> </w:t>
+      </w:r>
+      <w:r>
+        <w:rPr>
+          <w:lang w:val="en-GB"/>
+        </w:rPr>
+        <w:t xml:space="preserve">authorisation from </w:t>
+      </w:r>
+      <w:r>
+        <w:rPr>
+          <w:lang w:val="en-GB"/>
+        </w:rPr>
+        <w:t>all current LINQ-server administrators</w:t>
+      </w:r>
+      <w:r>
+        <w:rPr>
+          <w:lang w:val="en-GB"/>
+        </w:rPr>
+        <w:t>.</w:t>
+      </w:r>
+      <w:r>
+        <w:rPr>
+          <w:lang w:val="en-GB"/>
+        </w:rPr>
+        <w:t xml:space="preserve"> </w:t>
+      </w:r>
+      <w:r>
+        <w:rPr>
+          <w:lang w:val="en-GB"/>
+        </w:rPr>
+        <w:t>This should include a minimum of name, department, email address, username and password.</w:t>
       </w:r>
     </w:p>
     <w:p>
@@ -3684,13 +3951,19 @@
         <w:rPr>
           <w:lang w:val="en-GB"/>
         </w:rPr>
-        <w:t>Allow for the initialisation of new LINQ-server administration accounts</w:t>
-      </w:r>
-      <w:r>
-        <w:rPr>
-          <w:lang w:val="en-GB"/>
-        </w:rPr>
-        <w:t>, requiring</w:t>
+        <w:t xml:space="preserve">Allow for the initialisation of new </w:t>
+      </w:r>
+      <w:r>
+        <w:rPr>
+          <w:lang w:val="en-GB"/>
+        </w:rPr>
+        <w:t>user</w:t>
+      </w:r>
+      <w:r>
+        <w:rPr>
+          <w:lang w:val="en-GB"/>
+        </w:rPr>
+        <w:t xml:space="preserve"> accounts</w:t>
       </w:r>
       <w:r>
         <w:rPr>
@@ -3702,31 +3975,19 @@
         <w:rPr>
           <w:lang w:val="en-GB"/>
         </w:rPr>
-        <w:t xml:space="preserve">authorisation from </w:t>
-      </w:r>
-      <w:r>
-        <w:rPr>
-          <w:lang w:val="en-GB"/>
-        </w:rPr>
-        <w:t>all current LINQ-server administrators</w:t>
+        <w:t xml:space="preserve">(username and password) </w:t>
+      </w:r>
+      <w:r>
+        <w:rPr>
+          <w:lang w:val="en-GB"/>
+        </w:rPr>
+        <w:t>of the web-portal</w:t>
       </w:r>
       <w:r>
         <w:rPr>
           <w:lang w:val="en-GB"/>
         </w:rPr>
         <w:t>.</w:t>
-      </w:r>
-      <w:r>
-        <w:rPr>
-          <w:lang w:val="en-GB"/>
-        </w:rPr>
-        <w:t xml:space="preserve"> </w:t>
-      </w:r>
-      <w:r>
-        <w:rPr>
-          <w:lang w:val="en-GB"/>
-        </w:rPr>
-        <w:t>This should include a minimum of name, department, email address, username and password.</w:t>
       </w:r>
     </w:p>
     <w:p>
@@ -3744,43 +4005,19 @@
         <w:rPr>
           <w:lang w:val="en-GB"/>
         </w:rPr>
-        <w:t xml:space="preserve">Allow for the initialisation of new </w:t>
-      </w:r>
-      <w:r>
-        <w:rPr>
-          <w:lang w:val="en-GB"/>
-        </w:rPr>
-        <w:t>user</w:t>
-      </w:r>
-      <w:r>
-        <w:rPr>
-          <w:lang w:val="en-GB"/>
-        </w:rPr>
-        <w:t xml:space="preserve"> accounts</w:t>
-      </w:r>
-      <w:r>
-        <w:rPr>
-          <w:lang w:val="en-GB"/>
-        </w:rPr>
-        <w:t xml:space="preserve"> </w:t>
-      </w:r>
-      <w:r>
-        <w:rPr>
-          <w:lang w:val="en-GB"/>
-        </w:rPr>
-        <w:t xml:space="preserve">(username and password) </w:t>
-      </w:r>
-      <w:r>
-        <w:rPr>
-          <w:lang w:val="en-GB"/>
-        </w:rPr>
-        <w:t>of the web-portal</w:t>
-      </w:r>
-      <w:r>
-        <w:rPr>
-          <w:lang w:val="en-GB"/>
-        </w:rPr>
-        <w:t xml:space="preserve"> (see later for more details)</w:t>
+        <w:t xml:space="preserve">Allow for the initialisation and configuration of </w:t>
+      </w:r>
+      <w:r>
+        <w:rPr>
+          <w:lang w:val="en-GB"/>
+        </w:rPr>
+        <w:t xml:space="preserve">all </w:t>
+      </w:r>
+      <w:r>
+        <w:rPr>
+          <w:lang w:val="en-GB"/>
+        </w:rPr>
+        <w:t>student details. The table should include a minimum of name, form, form tutor’s name, form tutor’s email address, form tutor’s LINQ_id, Year group, Head of Year’s email address, email addresses of parents and/or guardians and subjects studied. More descriptive fields (columns) can be added in the future if required.</w:t>
       </w:r>
     </w:p>
     <w:p>
@@ -3798,45 +4035,7 @@
         <w:rPr>
           <w:lang w:val="en-GB"/>
         </w:rPr>
-        <w:t xml:space="preserve">Allow for the initialisation and configuration of </w:t>
-      </w:r>
-      <w:r>
-        <w:rPr>
-          <w:lang w:val="en-GB"/>
-        </w:rPr>
-        <w:t xml:space="preserve">all </w:t>
-      </w:r>
-      <w:r>
-        <w:rPr>
-          <w:lang w:val="en-GB"/>
-        </w:rPr>
-        <w:t xml:space="preserve">student details on a </w:t>
-      </w:r>
-      <w:r>
-        <w:rPr>
-          <w:lang w:val="en-GB"/>
-        </w:rPr>
-        <w:t xml:space="preserve">single </w:t>
-      </w:r>
-      <w:r>
-        <w:rPr>
-          <w:lang w:val="en-GB"/>
-        </w:rPr>
-        <w:t xml:space="preserve">SQL table and imported into LINQ. The table should include a minimum of name, form, form tutor’s name, form tutor’s email address, form tutor’s </w:t>
-      </w:r>
-      <w:proofErr w:type="spellStart"/>
-      <w:r>
-        <w:rPr>
-          <w:lang w:val="en-GB"/>
-        </w:rPr>
-        <w:t>LINQ_id</w:t>
-      </w:r>
-      <w:proofErr w:type="spellEnd"/>
-      <w:r>
-        <w:rPr>
-          <w:lang w:val="en-GB"/>
-        </w:rPr>
-        <w:t>, Year group, Head of Year’s email address, two email addresses of parents and/or guardians and subjects studied. More descriptive fields (columns) can be added in the future if required.</w:t>
+        <w:t>Allow for the generation of SQL tables by student and subject teacher. The former allows form tutors or (other) subject teachers to gather data for an individual student and the latter allows subject teachers to record their own students’ data.</w:t>
       </w:r>
     </w:p>
     <w:p>
@@ -3854,7 +4053,193 @@
         <w:rPr>
           <w:lang w:val="en-GB"/>
         </w:rPr>
-        <w:t>Allow for the generation of SQL tables/partitions by student and subject teacher. The former allows form tutors or (other) subject teachers to gather data for an individual student and the latter allows subject teachers to record their own students’ data.</w:t>
+        <w:t>A</w:t>
+      </w:r>
+      <w:r>
+        <w:rPr>
+          <w:lang w:val="en-GB"/>
+        </w:rPr>
+        <w:t>llow for</w:t>
+      </w:r>
+      <w:r>
+        <w:rPr>
+          <w:lang w:val="en-GB"/>
+        </w:rPr>
+        <w:t xml:space="preserve"> </w:t>
+      </w:r>
+      <w:r>
+        <w:rPr>
+          <w:lang w:val="en-GB"/>
+        </w:rPr>
+        <w:t xml:space="preserve">a </w:t>
+      </w:r>
+      <w:r>
+        <w:rPr>
+          <w:lang w:val="en-GB"/>
+        </w:rPr>
+        <w:t xml:space="preserve">school leader to initialise </w:t>
+      </w:r>
+      <w:r>
+        <w:rPr>
+          <w:lang w:val="en-GB"/>
+        </w:rPr>
+        <w:t>and configur</w:t>
+      </w:r>
+      <w:r>
+        <w:rPr>
+          <w:lang w:val="en-GB"/>
+        </w:rPr>
+        <w:t>e</w:t>
+      </w:r>
+      <w:r>
+        <w:rPr>
+          <w:lang w:val="en-GB"/>
+        </w:rPr>
+        <w:t xml:space="preserve"> </w:t>
+      </w:r>
+      <w:r>
+        <w:rPr>
+          <w:lang w:val="en-GB"/>
+        </w:rPr>
+        <w:t>the fields of</w:t>
+      </w:r>
+      <w:r>
+        <w:rPr>
+          <w:lang w:val="en-GB"/>
+        </w:rPr>
+        <w:t xml:space="preserve"> SQL tables for the purposes of:</w:t>
+      </w:r>
+    </w:p>
+    <w:p>
+      <w:pPr>
+        <w:pStyle w:val="ListParagraph"/>
+        <w:numPr>
+          <w:ilvl w:val="1"/>
+          <w:numId w:val="38"/>
+        </w:numPr>
+        <w:rPr>
+          <w:lang w:val="en-GB"/>
+        </w:rPr>
+      </w:pPr>
+      <w:r>
+        <w:rPr>
+          <w:lang w:val="en-GB"/>
+        </w:rPr>
+        <w:t>processing raw data</w:t>
+      </w:r>
+      <w:r>
+        <w:rPr>
+          <w:lang w:val="en-GB"/>
+        </w:rPr>
+        <w:t>, calculating scores as a percentage</w:t>
+      </w:r>
+      <w:r>
+        <w:rPr>
+          <w:lang w:val="en-GB"/>
+        </w:rPr>
+        <w:t xml:space="preserve"> (scores marked NULL are ignored</w:t>
+      </w:r>
+      <w:r>
+        <w:rPr>
+          <w:lang w:val="en-GB"/>
+        </w:rPr>
+        <w:t xml:space="preserve"> in all subsequent calculations to prevent penalising students</w:t>
+      </w:r>
+      <w:r>
+        <w:rPr>
+          <w:lang w:val="en-GB"/>
+        </w:rPr>
+        <w:t>)</w:t>
+      </w:r>
+    </w:p>
+    <w:p>
+      <w:pPr>
+        <w:pStyle w:val="ListParagraph"/>
+        <w:numPr>
+          <w:ilvl w:val="1"/>
+          <w:numId w:val="38"/>
+        </w:numPr>
+        <w:rPr>
+          <w:lang w:val="en-GB"/>
+        </w:rPr>
+      </w:pPr>
+      <w:r>
+        <w:rPr>
+          <w:lang w:val="en-GB"/>
+        </w:rPr>
+        <w:t>generating</w:t>
+      </w:r>
+      <w:r>
+        <w:rPr>
+          <w:lang w:val="en-GB"/>
+        </w:rPr>
+        <w:t xml:space="preserve"> cumulative results and calculating </w:t>
+      </w:r>
+      <w:r>
+        <w:rPr>
+          <w:lang w:val="en-GB"/>
+        </w:rPr>
+        <w:t xml:space="preserve">the latest </w:t>
+      </w:r>
+      <w:r>
+        <w:rPr>
+          <w:lang w:val="en-GB"/>
+        </w:rPr>
+        <w:t>averages</w:t>
+      </w:r>
+    </w:p>
+    <w:p>
+      <w:pPr>
+        <w:pStyle w:val="ListParagraph"/>
+        <w:numPr>
+          <w:ilvl w:val="1"/>
+          <w:numId w:val="38"/>
+        </w:numPr>
+        <w:rPr>
+          <w:lang w:val="en-GB"/>
+        </w:rPr>
+      </w:pPr>
+      <w:r>
+        <w:rPr>
+          <w:lang w:val="en-GB"/>
+        </w:rPr>
+        <w:t>mapping of cumulative averages into letter grades</w:t>
+      </w:r>
+    </w:p>
+    <w:p>
+      <w:pPr>
+        <w:pStyle w:val="ListParagraph"/>
+        <w:numPr>
+          <w:ilvl w:val="1"/>
+          <w:numId w:val="38"/>
+        </w:numPr>
+        <w:rPr>
+          <w:lang w:val="en-GB"/>
+        </w:rPr>
+      </w:pPr>
+      <w:r>
+        <w:rPr>
+          <w:lang w:val="en-GB"/>
+        </w:rPr>
+        <w:t>processing of finalised cumulative results into end-of-term/semester/year numerical scores and associated letter grades</w:t>
+      </w:r>
+    </w:p>
+    <w:p>
+      <w:pPr>
+        <w:pStyle w:val="ListParagraph"/>
+        <w:numPr>
+          <w:ilvl w:val="1"/>
+          <w:numId w:val="38"/>
+        </w:numPr>
+        <w:rPr>
+          <w:lang w:val="en-GB"/>
+        </w:rPr>
+      </w:pPr>
+      <w:r>
+        <w:rPr>
+          <w:lang w:val="en-GB"/>
+        </w:rPr>
+        <w:t>Collate and summarise year-wide data by subject</w:t>
       </w:r>
     </w:p>
     <w:p>
@@ -3870,227 +4255,9 @@
       </w:pPr>
       <w:r>
         <w:rPr>
-          <w:b/>
-          <w:bCs/>
-          <w:lang w:val="en-GB"/>
-        </w:rPr>
-        <w:t>LINQ-conversion</w:t>
-      </w:r>
-      <w:r>
-        <w:rPr>
-          <w:lang w:val="en-GB"/>
-        </w:rPr>
-        <w:t xml:space="preserve">: </w:t>
-      </w:r>
-      <w:r>
-        <w:rPr>
-          <w:lang w:val="en-GB"/>
-        </w:rPr>
-        <w:t>a</w:t>
-      </w:r>
-      <w:r>
-        <w:rPr>
-          <w:lang w:val="en-GB"/>
-        </w:rPr>
-        <w:t>llow for</w:t>
-      </w:r>
-      <w:r>
-        <w:rPr>
-          <w:lang w:val="en-GB"/>
-        </w:rPr>
-        <w:t xml:space="preserve"> </w:t>
-      </w:r>
-      <w:r>
-        <w:rPr>
-          <w:lang w:val="en-GB"/>
-        </w:rPr>
-        <w:t xml:space="preserve">a </w:t>
-      </w:r>
-      <w:r>
-        <w:rPr>
-          <w:lang w:val="en-GB"/>
-        </w:rPr>
-        <w:t xml:space="preserve">school leader to initialise </w:t>
-      </w:r>
-      <w:r>
-        <w:rPr>
-          <w:lang w:val="en-GB"/>
-        </w:rPr>
-        <w:t>and configur</w:t>
-      </w:r>
-      <w:r>
-        <w:rPr>
-          <w:lang w:val="en-GB"/>
-        </w:rPr>
-        <w:t>e</w:t>
-      </w:r>
-      <w:r>
-        <w:rPr>
-          <w:lang w:val="en-GB"/>
-        </w:rPr>
-        <w:t xml:space="preserve"> </w:t>
-      </w:r>
-      <w:r>
-        <w:rPr>
-          <w:lang w:val="en-GB"/>
-        </w:rPr>
-        <w:t>the fields of</w:t>
-      </w:r>
-      <w:r>
-        <w:rPr>
-          <w:lang w:val="en-GB"/>
-        </w:rPr>
-        <w:t xml:space="preserve"> SQL tables for the purposes of:</w:t>
-      </w:r>
-    </w:p>
-    <w:p>
-      <w:pPr>
-        <w:pStyle w:val="ListParagraph"/>
-        <w:numPr>
-          <w:ilvl w:val="1"/>
-          <w:numId w:val="38"/>
-        </w:numPr>
-        <w:rPr>
-          <w:lang w:val="en-GB"/>
-        </w:rPr>
-      </w:pPr>
-      <w:r>
-        <w:rPr>
-          <w:lang w:val="en-GB"/>
-        </w:rPr>
-        <w:t>processing raw data</w:t>
-      </w:r>
-      <w:r>
-        <w:rPr>
-          <w:lang w:val="en-GB"/>
-        </w:rPr>
-        <w:t>, calculating scores as a percentage</w:t>
-      </w:r>
-      <w:r>
-        <w:rPr>
-          <w:lang w:val="en-GB"/>
-        </w:rPr>
-        <w:t xml:space="preserve"> (scores marked NULL are ignored</w:t>
-      </w:r>
-      <w:r>
-        <w:rPr>
-          <w:lang w:val="en-GB"/>
-        </w:rPr>
-        <w:t xml:space="preserve"> in all subsequent calculations to prevent penalising students</w:t>
-      </w:r>
-      <w:r>
-        <w:rPr>
-          <w:lang w:val="en-GB"/>
-        </w:rPr>
-        <w:t>)</w:t>
-      </w:r>
-    </w:p>
-    <w:p>
-      <w:pPr>
-        <w:pStyle w:val="ListParagraph"/>
-        <w:numPr>
-          <w:ilvl w:val="1"/>
-          <w:numId w:val="38"/>
-        </w:numPr>
-        <w:rPr>
-          <w:lang w:val="en-GB"/>
-        </w:rPr>
-      </w:pPr>
-      <w:r>
-        <w:rPr>
-          <w:lang w:val="en-GB"/>
-        </w:rPr>
-        <w:t>generating</w:t>
-      </w:r>
-      <w:r>
-        <w:rPr>
-          <w:lang w:val="en-GB"/>
-        </w:rPr>
-        <w:t xml:space="preserve"> cumulative results and calculating </w:t>
-      </w:r>
-      <w:r>
-        <w:rPr>
-          <w:lang w:val="en-GB"/>
-        </w:rPr>
-        <w:t xml:space="preserve">the latest </w:t>
-      </w:r>
-      <w:r>
-        <w:rPr>
-          <w:lang w:val="en-GB"/>
-        </w:rPr>
-        <w:t>averages</w:t>
-      </w:r>
-    </w:p>
-    <w:p>
-      <w:pPr>
-        <w:pStyle w:val="ListParagraph"/>
-        <w:numPr>
-          <w:ilvl w:val="1"/>
-          <w:numId w:val="38"/>
-        </w:numPr>
-        <w:rPr>
-          <w:lang w:val="en-GB"/>
-        </w:rPr>
-      </w:pPr>
-      <w:r>
-        <w:rPr>
-          <w:lang w:val="en-GB"/>
-        </w:rPr>
-        <w:t>mapping of cumulative averages into letter grades</w:t>
-      </w:r>
-    </w:p>
-    <w:p>
-      <w:pPr>
-        <w:pStyle w:val="ListParagraph"/>
-        <w:numPr>
-          <w:ilvl w:val="1"/>
-          <w:numId w:val="38"/>
-        </w:numPr>
-        <w:rPr>
-          <w:lang w:val="en-GB"/>
-        </w:rPr>
-      </w:pPr>
-      <w:r>
-        <w:rPr>
-          <w:lang w:val="en-GB"/>
-        </w:rPr>
-        <w:t>processing of finalised cumulative results into end-of-term/semester/year numerical scores and associated letter grades</w:t>
-      </w:r>
-    </w:p>
-    <w:p>
-      <w:pPr>
-        <w:pStyle w:val="ListParagraph"/>
-        <w:numPr>
-          <w:ilvl w:val="1"/>
-          <w:numId w:val="38"/>
-        </w:numPr>
-        <w:rPr>
-          <w:lang w:val="en-GB"/>
-        </w:rPr>
-      </w:pPr>
-      <w:r>
-        <w:rPr>
-          <w:lang w:val="en-GB"/>
-        </w:rPr>
-        <w:t>Mark SQL tables as final and push to LINQ-clients (signifies to teachers that a conversion table can be applied)</w:t>
-      </w:r>
-    </w:p>
-    <w:p>
-      <w:pPr>
-        <w:pStyle w:val="ListParagraph"/>
-        <w:numPr>
-          <w:ilvl w:val="1"/>
-          <w:numId w:val="38"/>
-        </w:numPr>
-        <w:rPr>
-          <w:lang w:val="en-GB"/>
-        </w:rPr>
-      </w:pPr>
-      <w:r>
-        <w:rPr>
-          <w:lang w:val="en-GB"/>
-        </w:rPr>
-        <w:t>Collate and summarise year-wide data by subject</w:t>
+          <w:lang w:val="en-GB"/>
+        </w:rPr>
+        <w:t>Allow for the backup of SQL tables when required</w:t>
       </w:r>
     </w:p>
     <w:p>
@@ -4108,7 +4275,33 @@
         <w:rPr>
           <w:lang w:val="en-GB"/>
         </w:rPr>
-        <w:t>Allow for the backup of SQL tables when required</w:t>
+        <w:t>Allow for the configuration of a</w:t>
+      </w:r>
+      <w:r>
+        <w:rPr>
+          <w:lang w:val="en-GB"/>
+        </w:rPr>
+        <w:t>utomated emails to relevant users</w:t>
+      </w:r>
+      <w:r>
+        <w:rPr>
+          <w:lang w:val="en-GB"/>
+        </w:rPr>
+        <w:t xml:space="preserve"> (parents, teachers </w:t>
+      </w:r>
+      <w:r>
+        <w:rPr>
+          <w:i/>
+          <w:iCs/>
+          <w:lang w:val="en-GB"/>
+        </w:rPr>
+        <w:t>etc</w:t>
+      </w:r>
+      <w:r>
+        <w:rPr>
+          <w:lang w:val="en-GB"/>
+        </w:rPr>
+        <w:t>.)</w:t>
       </w:r>
     </w:p>
     <w:p>
@@ -4126,33 +4319,67 @@
         <w:rPr>
           <w:lang w:val="en-GB"/>
         </w:rPr>
-        <w:t>Allow for the configuration of a</w:t>
-      </w:r>
-      <w:r>
-        <w:rPr>
-          <w:lang w:val="en-GB"/>
-        </w:rPr>
-        <w:t>utomated emails to relevant users</w:t>
-      </w:r>
-      <w:r>
-        <w:rPr>
-          <w:lang w:val="en-GB"/>
-        </w:rPr>
-        <w:t xml:space="preserve"> (parents, teachers </w:t>
-      </w:r>
-      <w:r>
-        <w:rPr>
-          <w:i/>
-          <w:iCs/>
-          <w:lang w:val="en-GB"/>
-        </w:rPr>
-        <w:t>etc</w:t>
-      </w:r>
-      <w:r>
-        <w:rPr>
-          <w:lang w:val="en-GB"/>
-        </w:rPr>
-        <w:t>.)</w:t>
+        <w:t xml:space="preserve">Allow for the </w:t>
+      </w:r>
+      <w:r>
+        <w:rPr>
+          <w:lang w:val="en-GB"/>
+        </w:rPr>
+        <w:t>notification</w:t>
+      </w:r>
+      <w:r>
+        <w:rPr>
+          <w:lang w:val="en-GB"/>
+        </w:rPr>
+        <w:t xml:space="preserve"> of e</w:t>
+      </w:r>
+      <w:r>
+        <w:rPr>
+          <w:lang w:val="en-GB"/>
+        </w:rPr>
+        <w:t>rror</w:t>
+      </w:r>
+      <w:r>
+        <w:rPr>
+          <w:lang w:val="en-GB"/>
+        </w:rPr>
+        <w:t>-</w:t>
+      </w:r>
+      <w:r>
+        <w:rPr>
+          <w:lang w:val="en-GB"/>
+        </w:rPr>
+        <w:t xml:space="preserve"> and </w:t>
+      </w:r>
+      <w:r>
+        <w:rPr>
+          <w:lang w:val="en-GB"/>
+        </w:rPr>
+        <w:t xml:space="preserve">periodic </w:t>
+      </w:r>
+      <w:r>
+        <w:rPr>
+          <w:lang w:val="en-GB"/>
+        </w:rPr>
+        <w:t>maintenance</w:t>
+      </w:r>
+      <w:r>
+        <w:rPr>
+          <w:lang w:val="en-GB"/>
+        </w:rPr>
+        <w:t>-</w:t>
+      </w:r>
+      <w:r>
+        <w:rPr>
+          <w:lang w:val="en-GB"/>
+        </w:rPr>
+        <w:t>related notifications for LINQ</w:t>
+      </w:r>
+      <w:r>
+        <w:rPr>
+          <w:lang w:val="en-GB"/>
+        </w:rPr>
+        <w:t xml:space="preserve"> users</w:t>
       </w:r>
     </w:p>
     <w:p>
@@ -4170,25 +4397,13 @@
         <w:rPr>
           <w:lang w:val="en-GB"/>
         </w:rPr>
-        <w:t>Allow for the composition and publication of e</w:t>
-      </w:r>
-      <w:r>
-        <w:rPr>
-          <w:lang w:val="en-GB"/>
-        </w:rPr>
-        <w:t xml:space="preserve">rror and </w:t>
-      </w:r>
-      <w:r>
-        <w:rPr>
-          <w:lang w:val="en-GB"/>
-        </w:rPr>
-        <w:t xml:space="preserve">periodic </w:t>
-      </w:r>
-      <w:r>
-        <w:rPr>
-          <w:lang w:val="en-GB"/>
-        </w:rPr>
-        <w:t>maintenance related notifications for LINQ-clients</w:t>
+        <w:t xml:space="preserve">Allow </w:t>
+      </w:r>
+      <w:r>
+        <w:rPr>
+          <w:lang w:val="en-GB"/>
+        </w:rPr>
+        <w:t>LINQ administrators to send messages to LINQ-client users as required</w:t>
       </w:r>
     </w:p>
     <w:p>
@@ -4206,13 +4421,19 @@
         <w:rPr>
           <w:lang w:val="en-GB"/>
         </w:rPr>
-        <w:t xml:space="preserve">Allow </w:t>
-      </w:r>
-      <w:r>
-        <w:rPr>
-          <w:lang w:val="en-GB"/>
-        </w:rPr>
-        <w:t>LINQ administrators to send messages to LINQ-client users as required</w:t>
+        <w:t xml:space="preserve">Allow LINQ administrators to add/remove students/teachers, while retaining </w:t>
+      </w:r>
+      <w:r>
+        <w:rPr>
+          <w:lang w:val="en-GB"/>
+        </w:rPr>
+        <w:t>anonymised academic</w:t>
+      </w:r>
+      <w:r>
+        <w:rPr>
+          <w:lang w:val="en-GB"/>
+        </w:rPr>
+        <w:t xml:space="preserve"> data for future review purposes.</w:t>
       </w:r>
     </w:p>
     <w:p>
@@ -4347,6 +4568,7 @@
         <w:rPr>
           <w:lang w:val="en-GB"/>
         </w:rPr>
+        <w:lastRenderedPageBreak/>
         <w:t xml:space="preserve">Automatically logout the user after a given time limit, period of inactivity or </w:t>
       </w:r>
       <w:r>
@@ -4378,7 +4600,7 @@
           <w:bCs/>
           <w:lang w:val="en-GB"/>
         </w:rPr>
-        <w:t>LINQ-client</w:t>
+        <w:t>Non-administrator users of LINQ</w:t>
       </w:r>
     </w:p>
     <w:p>
@@ -4396,7 +4618,25 @@
         <w:rPr>
           <w:lang w:val="en-GB"/>
         </w:rPr>
-        <w:t>Ensure that only one LINQ-client can login and work from a given LINQ-client service</w:t>
+        <w:t xml:space="preserve">Ensure that only one </w:t>
+      </w:r>
+      <w:r>
+        <w:rPr>
+          <w:lang w:val="en-GB"/>
+        </w:rPr>
+        <w:t>LINQ</w:t>
+      </w:r>
+      <w:r>
+        <w:rPr>
+          <w:lang w:val="en-GB"/>
+        </w:rPr>
+        <w:t xml:space="preserve"> login </w:t>
+      </w:r>
+      <w:r>
+        <w:rPr>
+          <w:lang w:val="en-GB"/>
+        </w:rPr>
+        <w:t>connects to LINQ-server at any given time</w:t>
       </w:r>
     </w:p>
     <w:p>
@@ -4414,8 +4654,19 @@
         <w:rPr>
           <w:lang w:val="en-GB"/>
         </w:rPr>
-        <w:lastRenderedPageBreak/>
-        <w:t xml:space="preserve">Allow for the synchronisation of </w:t>
+        <w:t xml:space="preserve">Allow for the </w:t>
+      </w:r>
+      <w:r>
+        <w:rPr>
+          <w:lang w:val="en-GB"/>
+        </w:rPr>
+        <w:t>creation, deletion, and update</w:t>
+      </w:r>
+      <w:r>
+        <w:rPr>
+          <w:lang w:val="en-GB"/>
+        </w:rPr>
+        <w:t xml:space="preserve"> of </w:t>
       </w:r>
       <w:r>
         <w:rPr>
@@ -4427,25 +4678,13 @@
         <w:rPr>
           <w:lang w:val="en-GB"/>
         </w:rPr>
-        <w:t xml:space="preserve"> SQL tables</w:t>
-      </w:r>
-      <w:r>
-        <w:rPr>
-          <w:lang w:val="en-GB"/>
-        </w:rPr>
-        <w:t>, by class,</w:t>
-      </w:r>
-      <w:r>
-        <w:rPr>
-          <w:lang w:val="en-GB"/>
-        </w:rPr>
         <w:t xml:space="preserve"> </w:t>
       </w:r>
       <w:r>
         <w:rPr>
           <w:lang w:val="en-GB"/>
         </w:rPr>
-        <w:t>with</w:t>
+        <w:t>on</w:t>
       </w:r>
       <w:r>
         <w:rPr>
@@ -4475,7 +4714,19 @@
         <w:rPr>
           <w:lang w:val="en-GB"/>
         </w:rPr>
-        <w:t>Allow for the retrieval of student SQL tables if required</w:t>
+        <w:t xml:space="preserve">Allow for the retrieval of student </w:t>
+      </w:r>
+      <w:r>
+        <w:rPr>
+          <w:lang w:val="en-GB"/>
+        </w:rPr>
+        <w:t xml:space="preserve">data from </w:t>
+      </w:r>
+      <w:r>
+        <w:rPr>
+          <w:lang w:val="en-GB"/>
+        </w:rPr>
+        <w:t>SQL tables</w:t>
       </w:r>
     </w:p>
     <w:p>
@@ -4493,7 +4744,19 @@
         <w:rPr>
           <w:lang w:val="en-GB"/>
         </w:rPr>
-        <w:t>Allow for the configuration of new homework assignment, coursework, test and mock exam fields when required</w:t>
+        <w:t xml:space="preserve">Allow for the configuration of new homework assignment, coursework, </w:t>
+      </w:r>
+      <w:r>
+        <w:rPr>
+          <w:lang w:val="en-GB"/>
+        </w:rPr>
+        <w:t>test,</w:t>
+      </w:r>
+      <w:r>
+        <w:rPr>
+          <w:lang w:val="en-GB"/>
+        </w:rPr>
+        <w:t xml:space="preserve"> and mock exam fields when required</w:t>
       </w:r>
     </w:p>
     <w:p>
@@ -4636,74 +4899,6 @@
     </w:p>
     <w:p>
       <w:pPr>
-        <w:pStyle w:val="ListParagraph"/>
-        <w:numPr>
-          <w:ilvl w:val="0"/>
-          <w:numId w:val="40"/>
-        </w:numPr>
-        <w:rPr>
-          <w:lang w:val="en-GB"/>
-        </w:rPr>
-      </w:pPr>
-      <w:r>
-        <w:rPr>
-          <w:lang w:val="en-GB"/>
-        </w:rPr>
-        <w:t xml:space="preserve">Allow for the download and application of the </w:t>
-      </w:r>
-      <w:r>
-        <w:rPr>
-          <w:b/>
-          <w:bCs/>
-          <w:lang w:val="en-GB"/>
-        </w:rPr>
-        <w:t>LINQ-conversion</w:t>
-      </w:r>
-    </w:p>
-    <w:p>
-      <w:pPr>
-        <w:pStyle w:val="ListParagraph"/>
-        <w:numPr>
-          <w:ilvl w:val="0"/>
-          <w:numId w:val="40"/>
-        </w:numPr>
-        <w:rPr>
-          <w:lang w:val="en-GB"/>
-        </w:rPr>
-      </w:pPr>
-      <w:r>
-        <w:rPr>
-          <w:lang w:val="en-GB"/>
-        </w:rPr>
-        <w:t>Allow for the finalisation and upload of converted data</w:t>
-      </w:r>
-      <w:r>
-        <w:rPr>
-          <w:lang w:val="en-GB"/>
-        </w:rPr>
-        <w:t xml:space="preserve"> (LINQ-client will retain a local copy)</w:t>
-      </w:r>
-    </w:p>
-    <w:p>
-      <w:pPr>
-        <w:pStyle w:val="ListParagraph"/>
-        <w:numPr>
-          <w:ilvl w:val="0"/>
-          <w:numId w:val="40"/>
-        </w:numPr>
-        <w:rPr>
-          <w:lang w:val="en-GB"/>
-        </w:rPr>
-      </w:pPr>
-      <w:r>
-        <w:rPr>
-          <w:lang w:val="en-GB"/>
-        </w:rPr>
-        <w:t xml:space="preserve">Allow for the LINQ-server copy of the LINQ-client database to be released, allowing LINQ-Android to download and update </w:t>
-      </w:r>
-    </w:p>
-    <w:p>
-      <w:pPr>
         <w:rPr>
           <w:lang w:val="en-GB"/>
         </w:rPr>
@@ -4741,7 +4936,19 @@
         <w:rPr>
           <w:lang w:val="en-GB"/>
         </w:rPr>
-        <w:t>Identical UI to LINQ-client, LINQ-Android serves as an Android version of LINQ-client with the addition of:</w:t>
+        <w:t>LINQ-Android serves as an Android version of LINQ</w:t>
+      </w:r>
+      <w:r>
+        <w:rPr>
+          <w:lang w:val="en-GB"/>
+        </w:rPr>
+        <w:t xml:space="preserve"> but with specific focus to</w:t>
+      </w:r>
+      <w:r>
+        <w:rPr>
+          <w:lang w:val="en-GB"/>
+        </w:rPr>
+        <w:t>:</w:t>
       </w:r>
     </w:p>
     <w:p>
@@ -4777,16 +4984,26 @@
         <w:rPr>
           <w:lang w:val="en-GB"/>
         </w:rPr>
-        <w:t>Synchronisation with LINQ-server (not LINQ-client)</w:t>
-      </w:r>
-    </w:p>
-    <w:p>
-      <w:pPr>
-        <w:ind w:left="360"/>
-        <w:rPr>
-          <w:lang w:val="en-GB"/>
-        </w:rPr>
-      </w:pPr>
+        <w:t>Synchronisation with LINQ-server</w:t>
+      </w:r>
+    </w:p>
+    <w:p>
+      <w:pPr>
+        <w:pStyle w:val="ListParagraph"/>
+        <w:numPr>
+          <w:ilvl w:val="0"/>
+          <w:numId w:val="41"/>
+        </w:numPr>
+        <w:rPr>
+          <w:lang w:val="en-GB"/>
+        </w:rPr>
+      </w:pPr>
+      <w:r>
+        <w:rPr>
+          <w:lang w:val="en-GB"/>
+        </w:rPr>
+        <w:t>A near-identical UI to LINQ-client is expected</w:t>
+      </w:r>
     </w:p>
     <w:p>
       <w:pPr>
@@ -4882,13 +5099,7 @@
         <w:rPr>
           <w:lang w:val="en-GB"/>
         </w:rPr>
-        <w:t>LINQ is designed to run on Windows, Linux and Macintosh machines. It is anticipated that a 2 GHz standard computer or above, with at least 4 Gb memory will suffice.</w:t>
-      </w:r>
-      <w:r>
-        <w:rPr>
-          <w:lang w:val="en-GB"/>
-        </w:rPr>
-        <w:t xml:space="preserve"> </w:t>
+        <w:t>LINQ is designed to run on Windows, Linux and Macintosh machines.</w:t>
       </w:r>
     </w:p>
     <w:p>
@@ -4961,36 +5172,40 @@
       </w:pPr>
       <w:bookmarkStart w:id="8" w:name="_Toc36067736"/>
       <w:r>
-        <w:t xml:space="preserve">LINQ is designed to run on Java 11 </w:t>
-      </w:r>
-      <w:r>
-        <w:rPr>
-          <w:lang w:val="en-GB"/>
-        </w:rPr>
-        <w:t>based virtual machines</w:t>
-      </w:r>
-      <w:r>
-        <w:t xml:space="preserve"> and support MySQL version 8.</w:t>
-      </w:r>
-      <w:r>
-        <w:rPr>
-          <w:lang w:val="en-GB"/>
-        </w:rPr>
-        <w:t xml:space="preserve"> A copy of these underlying libraries </w:t>
-      </w:r>
-      <w:proofErr w:type="gramStart"/>
-      <w:r>
-        <w:rPr>
-          <w:lang w:val="en-GB"/>
-        </w:rPr>
-        <w:t>are</w:t>
-      </w:r>
-      <w:proofErr w:type="gramEnd"/>
-      <w:r>
-        <w:rPr>
-          <w:lang w:val="en-GB"/>
-        </w:rPr>
-        <w:t xml:space="preserve"> freely available.</w:t>
+        <w:t>LINQ</w:t>
+      </w:r>
+      <w:r>
+        <w:rPr>
+          <w:lang w:val="en-GB"/>
+        </w:rPr>
+        <w:t>-server</w:t>
+      </w:r>
+      <w:r>
+        <w:t xml:space="preserve"> is designed to run </w:t>
+      </w:r>
+      <w:r>
+        <w:rPr>
+          <w:lang w:val="en-GB"/>
+        </w:rPr>
+        <w:t>alongside</w:t>
+      </w:r>
+      <w:r>
+        <w:t xml:space="preserve"> MySQL</w:t>
+      </w:r>
+      <w:r>
+        <w:rPr>
+          <w:lang w:val="en-GB"/>
+        </w:rPr>
+        <w:t xml:space="preserve"> server</w:t>
+      </w:r>
+      <w:r>
+        <w:t xml:space="preserve"> version 8</w:t>
+      </w:r>
+      <w:r>
+        <w:rPr>
+          <w:lang w:val="en-GB"/>
+        </w:rPr>
+        <w:t xml:space="preserve"> and NodeJS version 13. LINQ-Android is expected to run on top of the Java 11 VM. </w:t>
       </w:r>
     </w:p>
     <w:p>
@@ -5006,7 +5221,6 @@
         <w:rPr>
           <w:lang w:val="en-US"/>
         </w:rPr>
-        <w:lastRenderedPageBreak/>
         <w:t xml:space="preserve">5. </w:t>
       </w:r>
       <w:r>
@@ -5034,6 +5248,7 @@
         <w:rPr>
           <w:b/>
         </w:rPr>
+        <w:lastRenderedPageBreak/>
         <w:t xml:space="preserve">5.1 </w:t>
       </w:r>
       <w:r>
@@ -5207,7 +5422,7 @@
           <w:iCs/>
           <w:lang w:val="en-GB"/>
         </w:rPr>
-        <w:t>Data should be encrypted throughout and require user authentication, as outlined in section 3.1</w:t>
+        <w:t>All schools and colleges are expected to prepare SSL based connections to the server and configure MySQL securely (we recommend addressing many of the default settings</w:t>
       </w:r>
       <w:r>
         <w:rPr>
@@ -5215,17 +5430,7 @@
           <w:iCs/>
           <w:lang w:val="en-GB"/>
         </w:rPr>
-        <w:t xml:space="preserve"> </w:t>
-      </w:r>
-      <w:r>
-        <w:rPr>
-          <w:b/>
-          <w:bCs/>
-          <w:i/>
-          <w:iCs/>
-          <w:lang w:val="en-GB"/>
-        </w:rPr>
-        <w:t>LINQ-server and LINQ-client</w:t>
+        <w:t>, minimising the number of administrative users, and blocking all unnecessary ports with a firewall. LINQ-server can also be installed on cloud-based systems. The cloud-based system adopted is the responsibility of the customer.</w:t>
       </w:r>
     </w:p>
     <w:p>
@@ -5345,7 +5550,7 @@
 </file>
 
 <file path=word/endnotes.xml><?xml version="1.0" encoding="utf-8"?>
-<w:endnotes xmlns:wpc="http://schemas.microsoft.com/office/word/2010/wordprocessingCanvas" xmlns:cx="http://schemas.microsoft.com/office/drawing/2014/chartex" xmlns:cx1="http://schemas.microsoft.com/office/drawing/2015/9/8/chartex" xmlns:cx2="http://schemas.microsoft.com/office/drawing/2015/10/21/chartex" xmlns:cx3="http://schemas.microsoft.com/office/drawing/2016/5/9/chartex" xmlns:cx4="http://schemas.microsoft.com/office/drawing/2016/5/10/chartex" xmlns:cx5="http://schemas.microsoft.com/office/drawing/2016/5/11/chartex" xmlns:cx6="http://schemas.microsoft.com/office/drawing/2016/5/12/chartex" xmlns:cx7="http://schemas.microsoft.com/office/drawing/2016/5/13/chartex" xmlns:cx8="http://schemas.microsoft.com/office/drawing/2016/5/14/chartex" xmlns:mc="http://schemas.openxmlformats.org/markup-compatibility/2006" xmlns:aink="http://schemas.microsoft.com/office/drawing/2016/ink" xmlns:am3d="http://schemas.microsoft.com/office/drawing/2017/model3d" xmlns:o="urn:schemas-microsoft-com:office:office" xmlns:r="http://schemas.openxmlformats.org/officeDocument/2006/relationships" xmlns:m="http://schemas.openxmlformats.org/officeDocument/2006/math" xmlns:v="urn:schemas-microsoft-com:vml" xmlns:wp14="http://schemas.microsoft.com/office/word/2010/wordprocessingDrawing" xmlns:wp="http://schemas.openxmlformats.org/drawingml/2006/wordprocessingDrawing" xmlns:w10="urn:schemas-microsoft-com:office:word" xmlns:w="http://schemas.openxmlformats.org/wordprocessingml/2006/main" xmlns:w14="http://schemas.microsoft.com/office/word/2010/wordml" xmlns:w15="http://schemas.microsoft.com/office/word/2012/wordml" xmlns:w16cid="http://schemas.microsoft.com/office/word/2016/wordml/cid" xmlns:w16se="http://schemas.microsoft.com/office/word/2015/wordml/symex" xmlns:wpg="http://schemas.microsoft.com/office/word/2010/wordprocessingGroup" xmlns:wpi="http://schemas.microsoft.com/office/word/2010/wordprocessingInk" xmlns:wne="http://schemas.microsoft.com/office/word/2006/wordml" xmlns:wps="http://schemas.microsoft.com/office/word/2010/wordprocessingShape" mc:Ignorable="w14 w15 w16se w16cid wp14">
+<w:endnotes xmlns:wpc="http://schemas.microsoft.com/office/word/2010/wordprocessingCanvas" xmlns:cx="http://schemas.microsoft.com/office/drawing/2014/chartex" xmlns:cx1="http://schemas.microsoft.com/office/drawing/2015/9/8/chartex" xmlns:cx2="http://schemas.microsoft.com/office/drawing/2015/10/21/chartex" xmlns:cx3="http://schemas.microsoft.com/office/drawing/2016/5/9/chartex" xmlns:cx4="http://schemas.microsoft.com/office/drawing/2016/5/10/chartex" xmlns:cx5="http://schemas.microsoft.com/office/drawing/2016/5/11/chartex" xmlns:cx6="http://schemas.microsoft.com/office/drawing/2016/5/12/chartex" xmlns:cx7="http://schemas.microsoft.com/office/drawing/2016/5/13/chartex" xmlns:cx8="http://schemas.microsoft.com/office/drawing/2016/5/14/chartex" xmlns:mc="http://schemas.openxmlformats.org/markup-compatibility/2006" xmlns:aink="http://schemas.microsoft.com/office/drawing/2016/ink" xmlns:am3d="http://schemas.microsoft.com/office/drawing/2017/model3d" xmlns:o="urn:schemas-microsoft-com:office:office" xmlns:r="http://schemas.openxmlformats.org/officeDocument/2006/relationships" xmlns:m="http://schemas.openxmlformats.org/officeDocument/2006/math" xmlns:v="urn:schemas-microsoft-com:vml" xmlns:wp14="http://schemas.microsoft.com/office/word/2010/wordprocessingDrawing" xmlns:wp="http://schemas.openxmlformats.org/drawingml/2006/wordprocessingDrawing" xmlns:w10="urn:schemas-microsoft-com:office:word" xmlns:w="http://schemas.openxmlformats.org/wordprocessingml/2006/main" xmlns:w14="http://schemas.microsoft.com/office/word/2010/wordml" xmlns:w15="http://schemas.microsoft.com/office/word/2012/wordml" xmlns:w16cex="http://schemas.microsoft.com/office/word/2018/wordml/cex" xmlns:w16cid="http://schemas.microsoft.com/office/word/2016/wordml/cid" xmlns:w16="http://schemas.microsoft.com/office/word/2018/wordml" xmlns:w16se="http://schemas.microsoft.com/office/word/2015/wordml/symex" xmlns:wpg="http://schemas.microsoft.com/office/word/2010/wordprocessingGroup" xmlns:wpi="http://schemas.microsoft.com/office/word/2010/wordprocessingInk" xmlns:wne="http://schemas.microsoft.com/office/word/2006/wordml" xmlns:wps="http://schemas.microsoft.com/office/word/2010/wordprocessingShape" mc:Ignorable="w14 w15 w16se w16cid w16 w16cex wp14">
   <w:endnote w:type="separator" w:id="-1">
     <w:p>
       <w:r>
@@ -5364,7 +5569,7 @@
 </file>
 
 <file path=word/footer1.xml><?xml version="1.0" encoding="utf-8"?>
-<w:ftr xmlns:wpc="http://schemas.microsoft.com/office/word/2010/wordprocessingCanvas" xmlns:cx="http://schemas.microsoft.com/office/drawing/2014/chartex" xmlns:cx1="http://schemas.microsoft.com/office/drawing/2015/9/8/chartex" xmlns:cx2="http://schemas.microsoft.com/office/drawing/2015/10/21/chartex" xmlns:cx3="http://schemas.microsoft.com/office/drawing/2016/5/9/chartex" xmlns:cx4="http://schemas.microsoft.com/office/drawing/2016/5/10/chartex" xmlns:cx5="http://schemas.microsoft.com/office/drawing/2016/5/11/chartex" xmlns:cx6="http://schemas.microsoft.com/office/drawing/2016/5/12/chartex" xmlns:cx7="http://schemas.microsoft.com/office/drawing/2016/5/13/chartex" xmlns:cx8="http://schemas.microsoft.com/office/drawing/2016/5/14/chartex" xmlns:mc="http://schemas.openxmlformats.org/markup-compatibility/2006" xmlns:aink="http://schemas.microsoft.com/office/drawing/2016/ink" xmlns:am3d="http://schemas.microsoft.com/office/drawing/2017/model3d" xmlns:o="urn:schemas-microsoft-com:office:office" xmlns:r="http://schemas.openxmlformats.org/officeDocument/2006/relationships" xmlns:m="http://schemas.openxmlformats.org/officeDocument/2006/math" xmlns:v="urn:schemas-microsoft-com:vml" xmlns:wp14="http://schemas.microsoft.com/office/word/2010/wordprocessingDrawing" xmlns:wp="http://schemas.openxmlformats.org/drawingml/2006/wordprocessingDrawing" xmlns:w10="urn:schemas-microsoft-com:office:word" xmlns:w="http://schemas.openxmlformats.org/wordprocessingml/2006/main" xmlns:w14="http://schemas.microsoft.com/office/word/2010/wordml" xmlns:w15="http://schemas.microsoft.com/office/word/2012/wordml" xmlns:w16cid="http://schemas.microsoft.com/office/word/2016/wordml/cid" xmlns:w16se="http://schemas.microsoft.com/office/word/2015/wordml/symex" xmlns:wpg="http://schemas.microsoft.com/office/word/2010/wordprocessingGroup" xmlns:wpi="http://schemas.microsoft.com/office/word/2010/wordprocessingInk" xmlns:wne="http://schemas.microsoft.com/office/word/2006/wordml" xmlns:wps="http://schemas.microsoft.com/office/word/2010/wordprocessingShape" mc:Ignorable="w14 w15 w16se w16cid wp14">
+<w:ftr xmlns:wpc="http://schemas.microsoft.com/office/word/2010/wordprocessingCanvas" xmlns:cx="http://schemas.microsoft.com/office/drawing/2014/chartex" xmlns:cx1="http://schemas.microsoft.com/office/drawing/2015/9/8/chartex" xmlns:cx2="http://schemas.microsoft.com/office/drawing/2015/10/21/chartex" xmlns:cx3="http://schemas.microsoft.com/office/drawing/2016/5/9/chartex" xmlns:cx4="http://schemas.microsoft.com/office/drawing/2016/5/10/chartex" xmlns:cx5="http://schemas.microsoft.com/office/drawing/2016/5/11/chartex" xmlns:cx6="http://schemas.microsoft.com/office/drawing/2016/5/12/chartex" xmlns:cx7="http://schemas.microsoft.com/office/drawing/2016/5/13/chartex" xmlns:cx8="http://schemas.microsoft.com/office/drawing/2016/5/14/chartex" xmlns:mc="http://schemas.openxmlformats.org/markup-compatibility/2006" xmlns:aink="http://schemas.microsoft.com/office/drawing/2016/ink" xmlns:am3d="http://schemas.microsoft.com/office/drawing/2017/model3d" xmlns:o="urn:schemas-microsoft-com:office:office" xmlns:r="http://schemas.openxmlformats.org/officeDocument/2006/relationships" xmlns:m="http://schemas.openxmlformats.org/officeDocument/2006/math" xmlns:v="urn:schemas-microsoft-com:vml" xmlns:wp14="http://schemas.microsoft.com/office/word/2010/wordprocessingDrawing" xmlns:wp="http://schemas.openxmlformats.org/drawingml/2006/wordprocessingDrawing" xmlns:w10="urn:schemas-microsoft-com:office:word" xmlns:w="http://schemas.openxmlformats.org/wordprocessingml/2006/main" xmlns:w14="http://schemas.microsoft.com/office/word/2010/wordml" xmlns:w15="http://schemas.microsoft.com/office/word/2012/wordml" xmlns:w16cex="http://schemas.microsoft.com/office/word/2018/wordml/cex" xmlns:w16cid="http://schemas.microsoft.com/office/word/2016/wordml/cid" xmlns:w16="http://schemas.microsoft.com/office/word/2018/wordml" xmlns:w16se="http://schemas.microsoft.com/office/word/2015/wordml/symex" xmlns:wpg="http://schemas.microsoft.com/office/word/2010/wordprocessingGroup" xmlns:wpi="http://schemas.microsoft.com/office/word/2010/wordprocessingInk" xmlns:wne="http://schemas.microsoft.com/office/word/2006/wordml" xmlns:wps="http://schemas.microsoft.com/office/word/2010/wordprocessingShape" mc:Ignorable="w14 w15 w16se w16cid w16 w16cex wp14">
   <w:p>
     <w:pPr>
       <w:pStyle w:val="Footer"/>
@@ -5402,7 +5607,7 @@
 </file>
 
 <file path=word/footer2.xml><?xml version="1.0" encoding="utf-8"?>
-<w:ftr xmlns:wpc="http://schemas.microsoft.com/office/word/2010/wordprocessingCanvas" xmlns:cx="http://schemas.microsoft.com/office/drawing/2014/chartex" xmlns:cx1="http://schemas.microsoft.com/office/drawing/2015/9/8/chartex" xmlns:cx2="http://schemas.microsoft.com/office/drawing/2015/10/21/chartex" xmlns:cx3="http://schemas.microsoft.com/office/drawing/2016/5/9/chartex" xmlns:cx4="http://schemas.microsoft.com/office/drawing/2016/5/10/chartex" xmlns:cx5="http://schemas.microsoft.com/office/drawing/2016/5/11/chartex" xmlns:cx6="http://schemas.microsoft.com/office/drawing/2016/5/12/chartex" xmlns:cx7="http://schemas.microsoft.com/office/drawing/2016/5/13/chartex" xmlns:cx8="http://schemas.microsoft.com/office/drawing/2016/5/14/chartex" xmlns:mc="http://schemas.openxmlformats.org/markup-compatibility/2006" xmlns:aink="http://schemas.microsoft.com/office/drawing/2016/ink" xmlns:am3d="http://schemas.microsoft.com/office/drawing/2017/model3d" xmlns:o="urn:schemas-microsoft-com:office:office" xmlns:r="http://schemas.openxmlformats.org/officeDocument/2006/relationships" xmlns:m="http://schemas.openxmlformats.org/officeDocument/2006/math" xmlns:v="urn:schemas-microsoft-com:vml" xmlns:wp14="http://schemas.microsoft.com/office/word/2010/wordprocessingDrawing" xmlns:wp="http://schemas.openxmlformats.org/drawingml/2006/wordprocessingDrawing" xmlns:w10="urn:schemas-microsoft-com:office:word" xmlns:w="http://schemas.openxmlformats.org/wordprocessingml/2006/main" xmlns:w14="http://schemas.microsoft.com/office/word/2010/wordml" xmlns:w15="http://schemas.microsoft.com/office/word/2012/wordml" xmlns:w16cid="http://schemas.microsoft.com/office/word/2016/wordml/cid" xmlns:w16se="http://schemas.microsoft.com/office/word/2015/wordml/symex" xmlns:wpg="http://schemas.microsoft.com/office/word/2010/wordprocessingGroup" xmlns:wpi="http://schemas.microsoft.com/office/word/2010/wordprocessingInk" xmlns:wne="http://schemas.microsoft.com/office/word/2006/wordml" xmlns:wps="http://schemas.microsoft.com/office/word/2010/wordprocessingShape" mc:Ignorable="w14 w15 w16se w16cid wp14">
+<w:ftr xmlns:wpc="http://schemas.microsoft.com/office/word/2010/wordprocessingCanvas" xmlns:cx="http://schemas.microsoft.com/office/drawing/2014/chartex" xmlns:cx1="http://schemas.microsoft.com/office/drawing/2015/9/8/chartex" xmlns:cx2="http://schemas.microsoft.com/office/drawing/2015/10/21/chartex" xmlns:cx3="http://schemas.microsoft.com/office/drawing/2016/5/9/chartex" xmlns:cx4="http://schemas.microsoft.com/office/drawing/2016/5/10/chartex" xmlns:cx5="http://schemas.microsoft.com/office/drawing/2016/5/11/chartex" xmlns:cx6="http://schemas.microsoft.com/office/drawing/2016/5/12/chartex" xmlns:cx7="http://schemas.microsoft.com/office/drawing/2016/5/13/chartex" xmlns:cx8="http://schemas.microsoft.com/office/drawing/2016/5/14/chartex" xmlns:mc="http://schemas.openxmlformats.org/markup-compatibility/2006" xmlns:aink="http://schemas.microsoft.com/office/drawing/2016/ink" xmlns:am3d="http://schemas.microsoft.com/office/drawing/2017/model3d" xmlns:o="urn:schemas-microsoft-com:office:office" xmlns:r="http://schemas.openxmlformats.org/officeDocument/2006/relationships" xmlns:m="http://schemas.openxmlformats.org/officeDocument/2006/math" xmlns:v="urn:schemas-microsoft-com:vml" xmlns:wp14="http://schemas.microsoft.com/office/word/2010/wordprocessingDrawing" xmlns:wp="http://schemas.openxmlformats.org/drawingml/2006/wordprocessingDrawing" xmlns:w10="urn:schemas-microsoft-com:office:word" xmlns:w="http://schemas.openxmlformats.org/wordprocessingml/2006/main" xmlns:w14="http://schemas.microsoft.com/office/word/2010/wordml" xmlns:w15="http://schemas.microsoft.com/office/word/2012/wordml" xmlns:w16cex="http://schemas.microsoft.com/office/word/2018/wordml/cex" xmlns:w16cid="http://schemas.microsoft.com/office/word/2016/wordml/cid" xmlns:w16="http://schemas.microsoft.com/office/word/2018/wordml" xmlns:w16se="http://schemas.microsoft.com/office/word/2015/wordml/symex" xmlns:wpg="http://schemas.microsoft.com/office/word/2010/wordprocessingGroup" xmlns:wpi="http://schemas.microsoft.com/office/word/2010/wordprocessingInk" xmlns:wne="http://schemas.microsoft.com/office/word/2006/wordml" xmlns:wps="http://schemas.microsoft.com/office/word/2010/wordprocessingShape" mc:Ignorable="w14 w15 w16se w16cid w16 w16cex wp14">
   <w:p>
     <w:pPr>
       <w:pStyle w:val="Footer"/>
@@ -5457,7 +5662,7 @@
 </file>
 
 <file path=word/footnotes.xml><?xml version="1.0" encoding="utf-8"?>
-<w:footnotes xmlns:wpc="http://schemas.microsoft.com/office/word/2010/wordprocessingCanvas" xmlns:cx="http://schemas.microsoft.com/office/drawing/2014/chartex" xmlns:cx1="http://schemas.microsoft.com/office/drawing/2015/9/8/chartex" xmlns:cx2="http://schemas.microsoft.com/office/drawing/2015/10/21/chartex" xmlns:cx3="http://schemas.microsoft.com/office/drawing/2016/5/9/chartex" xmlns:cx4="http://schemas.microsoft.com/office/drawing/2016/5/10/chartex" xmlns:cx5="http://schemas.microsoft.com/office/drawing/2016/5/11/chartex" xmlns:cx6="http://schemas.microsoft.com/office/drawing/2016/5/12/chartex" xmlns:cx7="http://schemas.microsoft.com/office/drawing/2016/5/13/chartex" xmlns:cx8="http://schemas.microsoft.com/office/drawing/2016/5/14/chartex" xmlns:mc="http://schemas.openxmlformats.org/markup-compatibility/2006" xmlns:aink="http://schemas.microsoft.com/office/drawing/2016/ink" xmlns:am3d="http://schemas.microsoft.com/office/drawing/2017/model3d" xmlns:o="urn:schemas-microsoft-com:office:office" xmlns:r="http://schemas.openxmlformats.org/officeDocument/2006/relationships" xmlns:m="http://schemas.openxmlformats.org/officeDocument/2006/math" xmlns:v="urn:schemas-microsoft-com:vml" xmlns:wp14="http://schemas.microsoft.com/office/word/2010/wordprocessingDrawing" xmlns:wp="http://schemas.openxmlformats.org/drawingml/2006/wordprocessingDrawing" xmlns:w10="urn:schemas-microsoft-com:office:word" xmlns:w="http://schemas.openxmlformats.org/wordprocessingml/2006/main" xmlns:w14="http://schemas.microsoft.com/office/word/2010/wordml" xmlns:w15="http://schemas.microsoft.com/office/word/2012/wordml" xmlns:w16cid="http://schemas.microsoft.com/office/word/2016/wordml/cid" xmlns:w16se="http://schemas.microsoft.com/office/word/2015/wordml/symex" xmlns:wpg="http://schemas.microsoft.com/office/word/2010/wordprocessingGroup" xmlns:wpi="http://schemas.microsoft.com/office/word/2010/wordprocessingInk" xmlns:wne="http://schemas.microsoft.com/office/word/2006/wordml" xmlns:wps="http://schemas.microsoft.com/office/word/2010/wordprocessingShape" mc:Ignorable="w14 w15 w16se w16cid wp14">
+<w:footnotes xmlns:wpc="http://schemas.microsoft.com/office/word/2010/wordprocessingCanvas" xmlns:cx="http://schemas.microsoft.com/office/drawing/2014/chartex" xmlns:cx1="http://schemas.microsoft.com/office/drawing/2015/9/8/chartex" xmlns:cx2="http://schemas.microsoft.com/office/drawing/2015/10/21/chartex" xmlns:cx3="http://schemas.microsoft.com/office/drawing/2016/5/9/chartex" xmlns:cx4="http://schemas.microsoft.com/office/drawing/2016/5/10/chartex" xmlns:cx5="http://schemas.microsoft.com/office/drawing/2016/5/11/chartex" xmlns:cx6="http://schemas.microsoft.com/office/drawing/2016/5/12/chartex" xmlns:cx7="http://schemas.microsoft.com/office/drawing/2016/5/13/chartex" xmlns:cx8="http://schemas.microsoft.com/office/drawing/2016/5/14/chartex" xmlns:mc="http://schemas.openxmlformats.org/markup-compatibility/2006" xmlns:aink="http://schemas.microsoft.com/office/drawing/2016/ink" xmlns:am3d="http://schemas.microsoft.com/office/drawing/2017/model3d" xmlns:o="urn:schemas-microsoft-com:office:office" xmlns:r="http://schemas.openxmlformats.org/officeDocument/2006/relationships" xmlns:m="http://schemas.openxmlformats.org/officeDocument/2006/math" xmlns:v="urn:schemas-microsoft-com:vml" xmlns:wp14="http://schemas.microsoft.com/office/word/2010/wordprocessingDrawing" xmlns:wp="http://schemas.openxmlformats.org/drawingml/2006/wordprocessingDrawing" xmlns:w10="urn:schemas-microsoft-com:office:word" xmlns:w="http://schemas.openxmlformats.org/wordprocessingml/2006/main" xmlns:w14="http://schemas.microsoft.com/office/word/2010/wordml" xmlns:w15="http://schemas.microsoft.com/office/word/2012/wordml" xmlns:w16cex="http://schemas.microsoft.com/office/word/2018/wordml/cex" xmlns:w16cid="http://schemas.microsoft.com/office/word/2016/wordml/cid" xmlns:w16="http://schemas.microsoft.com/office/word/2018/wordml" xmlns:w16se="http://schemas.microsoft.com/office/word/2015/wordml/symex" xmlns:wpg="http://schemas.microsoft.com/office/word/2010/wordprocessingGroup" xmlns:wpi="http://schemas.microsoft.com/office/word/2010/wordprocessingInk" xmlns:wne="http://schemas.microsoft.com/office/word/2006/wordml" xmlns:wps="http://schemas.microsoft.com/office/word/2010/wordprocessingShape" mc:Ignorable="w14 w15 w16se w16cid w16 w16cex wp14">
   <w:footnote w:type="separator" w:id="-1">
     <w:p>
       <w:r>
@@ -5476,7 +5681,7 @@
 </file>
 
 <file path=word/numbering.xml><?xml version="1.0" encoding="utf-8"?>
-<w:numbering xmlns:wpc="http://schemas.microsoft.com/office/word/2010/wordprocessingCanvas" xmlns:cx="http://schemas.microsoft.com/office/drawing/2014/chartex" xmlns:cx1="http://schemas.microsoft.com/office/drawing/2015/9/8/chartex" xmlns:cx2="http://schemas.microsoft.com/office/drawing/2015/10/21/chartex" xmlns:cx3="http://schemas.microsoft.com/office/drawing/2016/5/9/chartex" xmlns:cx4="http://schemas.microsoft.com/office/drawing/2016/5/10/chartex" xmlns:cx5="http://schemas.microsoft.com/office/drawing/2016/5/11/chartex" xmlns:cx6="http://schemas.microsoft.com/office/drawing/2016/5/12/chartex" xmlns:cx7="http://schemas.microsoft.com/office/drawing/2016/5/13/chartex" xmlns:cx8="http://schemas.microsoft.com/office/drawing/2016/5/14/chartex" xmlns:mc="http://schemas.openxmlformats.org/markup-compatibility/2006" xmlns:aink="http://schemas.microsoft.com/office/drawing/2016/ink" xmlns:am3d="http://schemas.microsoft.com/office/drawing/2017/model3d" xmlns:o="urn:schemas-microsoft-com:office:office" xmlns:r="http://schemas.openxmlformats.org/officeDocument/2006/relationships" xmlns:m="http://schemas.openxmlformats.org/officeDocument/2006/math" xmlns:v="urn:schemas-microsoft-com:vml" xmlns:wp14="http://schemas.microsoft.com/office/word/2010/wordprocessingDrawing" xmlns:wp="http://schemas.openxmlformats.org/drawingml/2006/wordprocessingDrawing" xmlns:w10="urn:schemas-microsoft-com:office:word" xmlns:w="http://schemas.openxmlformats.org/wordprocessingml/2006/main" xmlns:w14="http://schemas.microsoft.com/office/word/2010/wordml" xmlns:w15="http://schemas.microsoft.com/office/word/2012/wordml" xmlns:w16cid="http://schemas.microsoft.com/office/word/2016/wordml/cid" xmlns:w16se="http://schemas.microsoft.com/office/word/2015/wordml/symex" xmlns:wpg="http://schemas.microsoft.com/office/word/2010/wordprocessingGroup" xmlns:wpi="http://schemas.microsoft.com/office/word/2010/wordprocessingInk" xmlns:wne="http://schemas.microsoft.com/office/word/2006/wordml" xmlns:wps="http://schemas.microsoft.com/office/word/2010/wordprocessingShape" mc:Ignorable="w14 w15 w16se w16cid wp14">
+<w:numbering xmlns:wpc="http://schemas.microsoft.com/office/word/2010/wordprocessingCanvas" xmlns:cx="http://schemas.microsoft.com/office/drawing/2014/chartex" xmlns:cx1="http://schemas.microsoft.com/office/drawing/2015/9/8/chartex" xmlns:cx2="http://schemas.microsoft.com/office/drawing/2015/10/21/chartex" xmlns:cx3="http://schemas.microsoft.com/office/drawing/2016/5/9/chartex" xmlns:cx4="http://schemas.microsoft.com/office/drawing/2016/5/10/chartex" xmlns:cx5="http://schemas.microsoft.com/office/drawing/2016/5/11/chartex" xmlns:cx6="http://schemas.microsoft.com/office/drawing/2016/5/12/chartex" xmlns:cx7="http://schemas.microsoft.com/office/drawing/2016/5/13/chartex" xmlns:cx8="http://schemas.microsoft.com/office/drawing/2016/5/14/chartex" xmlns:mc="http://schemas.openxmlformats.org/markup-compatibility/2006" xmlns:aink="http://schemas.microsoft.com/office/drawing/2016/ink" xmlns:am3d="http://schemas.microsoft.com/office/drawing/2017/model3d" xmlns:o="urn:schemas-microsoft-com:office:office" xmlns:r="http://schemas.openxmlformats.org/officeDocument/2006/relationships" xmlns:m="http://schemas.openxmlformats.org/officeDocument/2006/math" xmlns:v="urn:schemas-microsoft-com:vml" xmlns:wp14="http://schemas.microsoft.com/office/word/2010/wordprocessingDrawing" xmlns:wp="http://schemas.openxmlformats.org/drawingml/2006/wordprocessingDrawing" xmlns:w10="urn:schemas-microsoft-com:office:word" xmlns:w="http://schemas.openxmlformats.org/wordprocessingml/2006/main" xmlns:w14="http://schemas.microsoft.com/office/word/2010/wordml" xmlns:w15="http://schemas.microsoft.com/office/word/2012/wordml" xmlns:w16cex="http://schemas.microsoft.com/office/word/2018/wordml/cex" xmlns:w16cid="http://schemas.microsoft.com/office/word/2016/wordml/cid" xmlns:w16="http://schemas.microsoft.com/office/word/2018/wordml" xmlns:w16se="http://schemas.microsoft.com/office/word/2015/wordml/symex" xmlns:wpg="http://schemas.microsoft.com/office/word/2010/wordprocessingGroup" xmlns:wpi="http://schemas.microsoft.com/office/word/2010/wordprocessingInk" xmlns:wne="http://schemas.microsoft.com/office/word/2006/wordml" xmlns:wps="http://schemas.microsoft.com/office/word/2010/wordprocessingShape" mc:Ignorable="w14 w15 w16se w16cid w16 w16cex wp14">
   <w:abstractNum w:abstractNumId="0" w15:restartNumberingAfterBreak="0">
     <w:nsid w:val="FFFFFF1D"/>
     <w:multiLevelType w:val="multilevel"/>
@@ -8389,7 +8594,7 @@
   <w:abstractNum w:abstractNumId="31" w15:restartNumberingAfterBreak="0">
     <w:nsid w:val="58447E33"/>
     <w:multiLevelType w:val="hybridMultilevel"/>
-    <w:tmpl w:val="5A5C0700"/>
+    <w:tmpl w:val="DEFA99CC"/>
     <w:lvl w:ilvl="0" w:tplc="08090001">
       <w:start w:val="1"/>
       <w:numFmt w:val="bullet"/>
@@ -8414,7 +8619,7 @@
         <w:rFonts w:ascii="Courier New" w:hAnsi="Courier New" w:cs="Courier New" w:hint="default"/>
       </w:rPr>
     </w:lvl>
-    <w:lvl w:ilvl="2" w:tplc="08090005" w:tentative="1">
+    <w:lvl w:ilvl="2" w:tplc="08090005">
       <w:start w:val="1"/>
       <w:numFmt w:val="bullet"/>
       <w:lvlText w:val=""/>
@@ -9814,7 +10019,7 @@
 </file>
 
 <file path=word/styles.xml><?xml version="1.0" encoding="utf-8"?>
-<w:styles xmlns:mc="http://schemas.openxmlformats.org/markup-compatibility/2006" xmlns:r="http://schemas.openxmlformats.org/officeDocument/2006/relationships" xmlns:w="http://schemas.openxmlformats.org/wordprocessingml/2006/main" xmlns:w14="http://schemas.microsoft.com/office/word/2010/wordml" xmlns:w15="http://schemas.microsoft.com/office/word/2012/wordml" xmlns:w16cid="http://schemas.microsoft.com/office/word/2016/wordml/cid" xmlns:w16se="http://schemas.microsoft.com/office/word/2015/wordml/symex" mc:Ignorable="w14 w15 w16se w16cid">
+<w:styles xmlns:mc="http://schemas.openxmlformats.org/markup-compatibility/2006" xmlns:r="http://schemas.openxmlformats.org/officeDocument/2006/relationships" xmlns:w="http://schemas.openxmlformats.org/wordprocessingml/2006/main" xmlns:w14="http://schemas.microsoft.com/office/word/2010/wordml" xmlns:w15="http://schemas.microsoft.com/office/word/2012/wordml" xmlns:w16cex="http://schemas.microsoft.com/office/word/2018/wordml/cex" xmlns:w16cid="http://schemas.microsoft.com/office/word/2016/wordml/cid" xmlns:w16="http://schemas.microsoft.com/office/word/2018/wordml" xmlns:w16se="http://schemas.microsoft.com/office/word/2015/wordml/symex" mc:Ignorable="w14 w15 w16se w16cid w16 w16cex">
   <w:docDefaults>
     <w:rPrDefault>
       <w:rPr>

</xml_diff>